<commit_message>
Updated README.docx with relative hyperlinks and re-generated Javadocs.
</commit_message>
<xml_diff>
--- a/README.docx
+++ b/README.docx
@@ -17,6 +17,35 @@
         <w:pStyle w:val="NoSpacing"/>
       </w:pPr>
       <w:r>
+        <w:t>Project Outline:</w:t>
+      </w:r>
+    </w:p>
+    <w:p>
+      <w:pPr>
+        <w:pStyle w:val="NoSpacing"/>
+      </w:pPr>
+      <w:r>
+        <w:tab/>
+      </w:r>
+      <w:hyperlink r:id="rId5" w:history="1">
+        <w:r>
+          <w:rPr>
+            <w:rStyle w:val="Hyperlink"/>
+          </w:rPr>
+          <w:t>BGPOutline.docx</w:t>
+        </w:r>
+      </w:hyperlink>
+    </w:p>
+    <w:p>
+      <w:pPr>
+        <w:pStyle w:val="NoSpacing"/>
+      </w:pPr>
+    </w:p>
+    <w:p>
+      <w:pPr>
+        <w:pStyle w:val="NoSpacing"/>
+      </w:pPr>
+      <w:r>
         <w:t>Project Paper:</w:t>
       </w:r>
     </w:p>
@@ -24,6 +53,17 @@
       <w:pPr>
         <w:pStyle w:val="NoSpacing"/>
       </w:pPr>
+      <w:r>
+        <w:tab/>
+      </w:r>
+      <w:hyperlink r:id="rId6" w:history="1">
+        <w:r>
+          <w:rPr>
+            <w:rStyle w:val="Hyperlink"/>
+          </w:rPr>
+          <w:t>BGP_Report.doc</w:t>
+        </w:r>
+      </w:hyperlink>
     </w:p>
     <w:p>
       <w:pPr>
@@ -42,49 +82,148 @@
       <w:pPr>
         <w:pStyle w:val="NoSpacing"/>
       </w:pPr>
-    </w:p>
-    <w:p>
-      <w:pPr>
-        <w:pStyle w:val="NoSpacing"/>
-      </w:pPr>
-    </w:p>
-    <w:p>
-      <w:pPr>
-        <w:pStyle w:val="NoSpacing"/>
-      </w:pPr>
+      <w:r>
+        <w:tab/>
+      </w:r>
+      <w:hyperlink r:id="rId7" w:history="1">
+        <w:r>
+          <w:rPr>
+            <w:rStyle w:val="Hyperlink"/>
+          </w:rPr>
+          <w:t>Presentation BGP.pptx</w:t>
+        </w:r>
+      </w:hyperlink>
+    </w:p>
+    <w:p>
+      <w:pPr>
+        <w:pStyle w:val="NoSpacing"/>
+      </w:pPr>
+    </w:p>
+    <w:p>
+      <w:pPr>
+        <w:pStyle w:val="NoSpacing"/>
+      </w:pPr>
+    </w:p>
+    <w:p>
+      <w:pPr>
+        <w:pStyle w:val="NoSpacing"/>
+      </w:pPr>
+      <w:proofErr w:type="spellStart"/>
+      <w:r>
+        <w:t>Wireshark</w:t>
+      </w:r>
+      <w:proofErr w:type="spellEnd"/>
+      <w:r>
+        <w:t xml:space="preserve"> Responses:</w:t>
+      </w:r>
+    </w:p>
+    <w:p>
+      <w:pPr>
+        <w:pStyle w:val="NoSpacing"/>
+      </w:pPr>
+      <w:r>
+        <w:tab/>
+      </w:r>
+      <w:hyperlink r:id="rId8" w:history="1">
+        <w:r>
+          <w:rPr>
+            <w:rStyle w:val="Hyperlink"/>
+          </w:rPr>
+          <w:t xml:space="preserve">Question 1 – </w:t>
+        </w:r>
+        <w:proofErr w:type="spellStart"/>
+        <w:r>
+          <w:rPr>
+            <w:rStyle w:val="Hyperlink"/>
+          </w:rPr>
+          <w:t>Wireshark</w:t>
+        </w:r>
+        <w:proofErr w:type="spellEnd"/>
+        <w:r>
+          <w:rPr>
+            <w:rStyle w:val="Hyperlink"/>
+          </w:rPr>
+          <w:t xml:space="preserve"> Responses.docx</w:t>
+        </w:r>
+      </w:hyperlink>
+    </w:p>
+    <w:p>
+      <w:pPr>
+        <w:pStyle w:val="NoSpacing"/>
+      </w:pPr>
+    </w:p>
+    <w:p>
+      <w:pPr>
+        <w:pStyle w:val="NoSpacing"/>
+      </w:pPr>
+      <w:proofErr w:type="spellStart"/>
+      <w:r>
+        <w:t>Wireshark</w:t>
+      </w:r>
+      <w:proofErr w:type="spellEnd"/>
+      <w:r>
+        <w:t xml:space="preserve"> Capture:</w:t>
+      </w:r>
+    </w:p>
+    <w:p>
+      <w:pPr>
+        <w:pStyle w:val="NoSpacing"/>
+      </w:pPr>
+      <w:r>
+        <w:tab/>
+      </w:r>
+      <w:hyperlink r:id="rId9" w:history="1">
+        <w:r>
+          <w:rPr>
+            <w:rStyle w:val="Hyperlink"/>
+          </w:rPr>
+          <w:t>groupDHCPv6.pcapng</w:t>
+        </w:r>
+      </w:hyperlink>
+    </w:p>
+    <w:p>
+      <w:pPr>
+        <w:pStyle w:val="NoSpacing"/>
+      </w:pPr>
+    </w:p>
+    <w:p>
+      <w:pPr>
+        <w:pStyle w:val="NoSpacing"/>
+      </w:pPr>
+    </w:p>
+    <w:p>
+      <w:pPr>
+        <w:pStyle w:val="NoSpacing"/>
+      </w:pPr>
+      <w:r>
+        <w:t xml:space="preserve">Program </w:t>
+      </w:r>
+      <w:proofErr w:type="spellStart"/>
+      <w:r>
+        <w:t>Javadocs</w:t>
+      </w:r>
+      <w:proofErr w:type="spellEnd"/>
+      <w:r>
+        <w:t>:</w:t>
+      </w:r>
+    </w:p>
+    <w:p>
+      <w:pPr>
+        <w:pStyle w:val="NoSpacing"/>
+      </w:pPr>
+      <w:r>
+        <w:tab/>
+      </w:r>
+      <w:hyperlink r:id="rId10" w:history="1">
+        <w:r>
+          <w:rPr>
+            <w:rStyle w:val="Hyperlink"/>
+          </w:rPr>
+          <w:t>Javadoc Homepage</w:t>
+        </w:r>
+      </w:hyperlink>
       <w:bookmarkStart w:id="0" w:name="_GoBack"/>
       <w:bookmarkEnd w:id="0"/>
-    </w:p>
-    <w:p>
-      <w:pPr>
-        <w:pStyle w:val="NoSpacing"/>
-      </w:pPr>
-      <w:r>
-        <w:t>Wireshark Responses:</w:t>
-      </w:r>
-    </w:p>
-    <w:p>
-      <w:pPr>
-        <w:pStyle w:val="NoSpacing"/>
-      </w:pPr>
-    </w:p>
-    <w:p>
-      <w:pPr>
-        <w:pStyle w:val="NoSpacing"/>
-      </w:pPr>
-    </w:p>
-    <w:p>
-      <w:pPr>
-        <w:pStyle w:val="NoSpacing"/>
-      </w:pPr>
-      <w:r>
-        <w:t>Wireshark Capture:</w:t>
-      </w:r>
-    </w:p>
-    <w:p>
-      <w:pPr>
-        <w:pStyle w:val="NoSpacing"/>
-      </w:pPr>
     </w:p>
     <w:p>
       <w:pPr>
@@ -388,6 +527,17 @@
       <w:szCs w:val="26"/>
     </w:rPr>
   </w:style>
+  <w:style w:type="character" w:styleId="Hyperlink">
+    <w:name w:val="Hyperlink"/>
+    <w:basedOn w:val="DefaultParagraphFont"/>
+    <w:uiPriority w:val="99"/>
+    <w:unhideWhenUsed/>
+    <w:rsid w:val="00C92B75"/>
+    <w:rPr>
+      <w:color w:val="0000FF" w:themeColor="hyperlink"/>
+      <w:u w:val="single"/>
+    </w:rPr>
+  </w:style>
 </w:styles>
 </file>
 
@@ -662,6 +812,17 @@
       <w:color w:val="4F81BD" w:themeColor="accent1"/>
       <w:sz w:val="26"/>
       <w:szCs w:val="26"/>
+    </w:rPr>
+  </w:style>
+  <w:style w:type="character" w:styleId="Hyperlink">
+    <w:name w:val="Hyperlink"/>
+    <w:basedOn w:val="DefaultParagraphFont"/>
+    <w:uiPriority w:val="99"/>
+    <w:unhideWhenUsed/>
+    <w:rsid w:val="00C92B75"/>
+    <w:rPr>
+      <w:color w:val="0000FF" w:themeColor="hyperlink"/>
+      <w:u w:val="single"/>
     </w:rPr>
   </w:style>
 </w:styles>

</xml_diff>

<commit_message>
Updated readme with more hyperlinks and wrote up How To as an example with a screen shot.
</commit_message>
<xml_diff>
--- a/README.docx
+++ b/README.docx
@@ -6,12 +6,38 @@
       <w:pPr>
         <w:pStyle w:val="Heading1"/>
         <w:jc w:val="center"/>
-      </w:pPr>
-      <w:r>
+        <w:rPr>
+          <w:sz w:val="32"/>
+          <w:szCs w:val="32"/>
+        </w:rPr>
+      </w:pPr>
+      <w:r>
+        <w:rPr>
+          <w:sz w:val="32"/>
+          <w:szCs w:val="32"/>
+        </w:rPr>
         <w:t>Project Readme</w:t>
       </w:r>
     </w:p>
     <w:p/>
+    <w:p/>
+    <w:p>
+      <w:pPr>
+        <w:rPr>
+          <w:b/>
+          <w:sz w:val="26"/>
+          <w:szCs w:val="26"/>
+        </w:rPr>
+      </w:pPr>
+      <w:r>
+        <w:rPr>
+          <w:b/>
+          <w:sz w:val="26"/>
+          <w:szCs w:val="26"/>
+        </w:rPr>
+        <w:t>Resource Locations</w:t>
+      </w:r>
+    </w:p>
     <w:p>
       <w:pPr>
         <w:pStyle w:val="NoSpacing"/>
@@ -24,10 +50,15 @@
       <w:pPr>
         <w:pStyle w:val="NoSpacing"/>
       </w:pPr>
+    </w:p>
+    <w:p>
+      <w:pPr>
+        <w:pStyle w:val="NoSpacing"/>
+      </w:pPr>
       <w:r>
         <w:tab/>
       </w:r>
-      <w:hyperlink r:id="rId5" w:history="1">
+      <w:hyperlink r:id="rId6" w:history="1">
         <w:r>
           <w:rPr>
             <w:rStyle w:val="Hyperlink"/>
@@ -53,10 +84,15 @@
       <w:pPr>
         <w:pStyle w:val="NoSpacing"/>
       </w:pPr>
+    </w:p>
+    <w:p>
+      <w:pPr>
+        <w:pStyle w:val="NoSpacing"/>
+      </w:pPr>
       <w:r>
         <w:tab/>
       </w:r>
-      <w:hyperlink r:id="rId6" w:history="1">
+      <w:hyperlink r:id="rId7" w:history="1">
         <w:r>
           <w:rPr>
             <w:rStyle w:val="Hyperlink"/>
@@ -82,10 +118,15 @@
       <w:pPr>
         <w:pStyle w:val="NoSpacing"/>
       </w:pPr>
+    </w:p>
+    <w:p>
+      <w:pPr>
+        <w:pStyle w:val="NoSpacing"/>
+      </w:pPr>
       <w:r>
         <w:tab/>
       </w:r>
-      <w:hyperlink r:id="rId7" w:history="1">
+      <w:hyperlink r:id="rId8" w:history="1">
         <w:r>
           <w:rPr>
             <w:rStyle w:val="Hyperlink"/>
@@ -108,14 +149,14 @@
       <w:pPr>
         <w:pStyle w:val="NoSpacing"/>
       </w:pPr>
-      <w:proofErr w:type="spellStart"/>
-      <w:r>
-        <w:t>Wireshark</w:t>
-      </w:r>
-      <w:proofErr w:type="spellEnd"/>
-      <w:r>
-        <w:t xml:space="preserve"> Responses:</w:t>
-      </w:r>
+      <w:r>
+        <w:t>Wireshark Responses:</w:t>
+      </w:r>
+    </w:p>
+    <w:p>
+      <w:pPr>
+        <w:pStyle w:val="NoSpacing"/>
+      </w:pPr>
     </w:p>
     <w:p>
       <w:pPr>
@@ -124,26 +165,12 @@
       <w:r>
         <w:tab/>
       </w:r>
-      <w:hyperlink r:id="rId8" w:history="1">
+      <w:hyperlink r:id="rId9" w:history="1">
         <w:r>
           <w:rPr>
             <w:rStyle w:val="Hyperlink"/>
           </w:rPr>
-          <w:t xml:space="preserve">Question 1 – </w:t>
-        </w:r>
-        <w:proofErr w:type="spellStart"/>
-        <w:r>
-          <w:rPr>
-            <w:rStyle w:val="Hyperlink"/>
-          </w:rPr>
-          <w:t>Wireshark</w:t>
-        </w:r>
-        <w:proofErr w:type="spellEnd"/>
-        <w:r>
-          <w:rPr>
-            <w:rStyle w:val="Hyperlink"/>
-          </w:rPr>
-          <w:t xml:space="preserve"> Responses.docx</w:t>
+          <w:t>Question 1 – Wireshark Responses.docx</w:t>
         </w:r>
       </w:hyperlink>
     </w:p>
@@ -156,14 +183,14 @@
       <w:pPr>
         <w:pStyle w:val="NoSpacing"/>
       </w:pPr>
-      <w:proofErr w:type="spellStart"/>
-      <w:r>
-        <w:t>Wireshark</w:t>
-      </w:r>
-      <w:proofErr w:type="spellEnd"/>
-      <w:r>
-        <w:t xml:space="preserve"> Capture:</w:t>
-      </w:r>
+      <w:r>
+        <w:t>Wireshark Capture:</w:t>
+      </w:r>
+    </w:p>
+    <w:p>
+      <w:pPr>
+        <w:pStyle w:val="NoSpacing"/>
+      </w:pPr>
     </w:p>
     <w:p>
       <w:pPr>
@@ -172,7 +199,7 @@
       <w:r>
         <w:tab/>
       </w:r>
-      <w:hyperlink r:id="rId9" w:history="1">
+      <w:hyperlink r:id="rId10" w:history="1">
         <w:r>
           <w:rPr>
             <w:rStyle w:val="Hyperlink"/>
@@ -196,16 +223,13 @@
         <w:pStyle w:val="NoSpacing"/>
       </w:pPr>
       <w:r>
-        <w:t xml:space="preserve">Program </w:t>
-      </w:r>
-      <w:proofErr w:type="spellStart"/>
-      <w:r>
-        <w:t>Javadocs</w:t>
-      </w:r>
-      <w:proofErr w:type="spellEnd"/>
-      <w:r>
-        <w:t>:</w:t>
-      </w:r>
+        <w:t>Program Javadocs:</w:t>
+      </w:r>
+    </w:p>
+    <w:p>
+      <w:pPr>
+        <w:pStyle w:val="NoSpacing"/>
+      </w:pPr>
     </w:p>
     <w:p>
       <w:pPr>
@@ -214,7 +238,7 @@
       <w:r>
         <w:tab/>
       </w:r>
-      <w:hyperlink r:id="rId10" w:history="1">
+      <w:hyperlink r:id="rId11" w:history="1">
         <w:r>
           <w:rPr>
             <w:rStyle w:val="Hyperlink"/>
@@ -222,36 +246,599 @@
           <w:t>Javadoc Homepage</w:t>
         </w:r>
       </w:hyperlink>
+    </w:p>
+    <w:p>
+      <w:pPr>
+        <w:pStyle w:val="NoSpacing"/>
+      </w:pPr>
+    </w:p>
+    <w:p>
+      <w:pPr>
+        <w:pStyle w:val="NoSpacing"/>
+      </w:pPr>
+      <w:r>
+        <w:t>Program Version Control History:</w:t>
+      </w:r>
+    </w:p>
+    <w:p>
+      <w:pPr>
+        <w:pStyle w:val="NoSpacing"/>
+      </w:pPr>
+    </w:p>
+    <w:p>
+      <w:pPr>
+        <w:pStyle w:val="NoSpacing"/>
+      </w:pPr>
+      <w:r>
+        <w:tab/>
+      </w:r>
+      <w:hyperlink r:id="rId12" w:history="1">
+        <w:r>
+          <w:rPr>
+            <w:rStyle w:val="Hyperlink"/>
+          </w:rPr>
+          <w:t>GitHub Repository</w:t>
+        </w:r>
+      </w:hyperlink>
+    </w:p>
+    <w:p>
+      <w:pPr>
+        <w:pStyle w:val="Heading2"/>
+      </w:pPr>
+    </w:p>
+    <w:p>
+      <w:pPr>
+        <w:rPr>
+          <w:rFonts w:asciiTheme="majorHAnsi" w:eastAsiaTheme="majorEastAsia" w:hAnsiTheme="majorHAnsi" w:cstheme="majorBidi"/>
+          <w:b/>
+          <w:bCs/>
+          <w:color w:val="4F81BD" w:themeColor="accent1"/>
+          <w:sz w:val="26"/>
+          <w:szCs w:val="26"/>
+        </w:rPr>
+      </w:pPr>
+      <w:r>
+        <w:br w:type="page"/>
+      </w:r>
+    </w:p>
+    <w:p>
+      <w:pPr>
+        <w:pStyle w:val="Heading2"/>
+      </w:pPr>
+      <w:r>
+        <w:lastRenderedPageBreak/>
+        <w:t>How to Run Program</w:t>
+      </w:r>
+    </w:p>
+    <w:p/>
+    <w:p>
+      <w:pPr>
+        <w:pStyle w:val="Heading3"/>
+        <w:numPr>
+          <w:ilvl w:val="0"/>
+          <w:numId w:val="2"/>
+        </w:numPr>
+      </w:pPr>
+      <w:r>
+        <w:t>Client – List of Webpages</w:t>
+      </w:r>
+    </w:p>
+    <w:p/>
+    <w:p>
+      <w:pPr>
+        <w:pStyle w:val="ListParagraph"/>
+        <w:numPr>
+          <w:ilvl w:val="1"/>
+          <w:numId w:val="2"/>
+        </w:numPr>
+      </w:pPr>
+      <w:r>
+        <w:t>Open Eclipse and switch the workspace to the COSC650 folder.</w:t>
+      </w:r>
+    </w:p>
+    <w:p>
+      <w:pPr>
+        <w:pStyle w:val="ListParagraph"/>
+        <w:numPr>
+          <w:ilvl w:val="1"/>
+          <w:numId w:val="2"/>
+        </w:numPr>
+      </w:pPr>
+      <w:r>
+        <w:t>Run as a Java Application on “main.java” within the “launcher” package.</w:t>
+      </w:r>
+    </w:p>
+    <w:p>
+      <w:pPr>
+        <w:pStyle w:val="ListParagraph"/>
+        <w:numPr>
+          <w:ilvl w:val="1"/>
+          <w:numId w:val="2"/>
+        </w:numPr>
+      </w:pPr>
+      <w:r>
+        <w:rPr>
+          <w:noProof/>
+        </w:rPr>
+        <w:drawing>
+          <wp:anchor distT="0" distB="0" distL="114300" distR="114300" simplePos="0" relativeHeight="251664384" behindDoc="1" locked="0" layoutInCell="1" allowOverlap="1" wp14:anchorId="1BAFF2B9" wp14:editId="47FF6299">
+            <wp:simplePos x="0" y="0"/>
+            <wp:positionH relativeFrom="column">
+              <wp:posOffset>675640</wp:posOffset>
+            </wp:positionH>
+            <wp:positionV relativeFrom="paragraph">
+              <wp:posOffset>288925</wp:posOffset>
+            </wp:positionV>
+            <wp:extent cx="5943600" cy="4391025"/>
+            <wp:effectExtent l="0" t="0" r="0" b="9525"/>
+            <wp:wrapTight wrapText="bothSides">
+              <wp:wrapPolygon edited="0">
+                <wp:start x="0" y="0"/>
+                <wp:lineTo x="0" y="21553"/>
+                <wp:lineTo x="21531" y="21553"/>
+                <wp:lineTo x="21531" y="0"/>
+                <wp:lineTo x="0" y="0"/>
+              </wp:wrapPolygon>
+            </wp:wrapTight>
+            <wp:docPr id="1" name="Picture 1"/>
+            <wp:cNvGraphicFramePr>
+              <a:graphicFrameLocks xmlns:a="http://schemas.openxmlformats.org/drawingml/2006/main" noChangeAspect="1"/>
+            </wp:cNvGraphicFramePr>
+            <a:graphic xmlns:a="http://schemas.openxmlformats.org/drawingml/2006/main">
+              <a:graphicData uri="http://schemas.openxmlformats.org/drawingml/2006/picture">
+                <pic:pic xmlns:pic="http://schemas.openxmlformats.org/drawingml/2006/picture">
+                  <pic:nvPicPr>
+                    <pic:cNvPr id="0" name=""/>
+                    <pic:cNvPicPr/>
+                  </pic:nvPicPr>
+                  <pic:blipFill>
+                    <a:blip r:embed="rId13">
+                      <a:extLst>
+                        <a:ext uri="{28A0092B-C50C-407E-A947-70E740481C1C}">
+                          <a14:useLocalDpi xmlns:a14="http://schemas.microsoft.com/office/drawing/2010/main" val="0"/>
+                        </a:ext>
+                      </a:extLst>
+                    </a:blip>
+                    <a:stretch>
+                      <a:fillRect/>
+                    </a:stretch>
+                  </pic:blipFill>
+                  <pic:spPr>
+                    <a:xfrm>
+                      <a:off x="0" y="0"/>
+                      <a:ext cx="5943600" cy="4391025"/>
+                    </a:xfrm>
+                    <a:prstGeom prst="rect">
+                      <a:avLst/>
+                    </a:prstGeom>
+                  </pic:spPr>
+                </pic:pic>
+              </a:graphicData>
+            </a:graphic>
+            <wp14:sizeRelH relativeFrom="page">
+              <wp14:pctWidth>0</wp14:pctWidth>
+            </wp14:sizeRelH>
+            <wp14:sizeRelV relativeFrom="page">
+              <wp14:pctHeight>0</wp14:pctHeight>
+            </wp14:sizeRelV>
+          </wp:anchor>
+        </w:drawing>
+      </w:r>
+      <w:r>
+        <w:t>Enter “1” in the console to select the option for “Client List of Webpages”</w:t>
+      </w:r>
+    </w:p>
+    <w:p>
+      <w:r>
+        <w:rPr>
+          <w:noProof/>
+        </w:rPr>
+        <mc:AlternateContent>
+          <mc:Choice Requires="wps">
+            <w:drawing>
+              <wp:anchor distT="0" distB="0" distL="114300" distR="114300" simplePos="0" relativeHeight="251660288" behindDoc="0" locked="0" layoutInCell="1" allowOverlap="1" wp14:anchorId="263AD1E9" wp14:editId="3993A9FE">
+                <wp:simplePos x="0" y="0"/>
+                <wp:positionH relativeFrom="column">
+                  <wp:posOffset>2871470</wp:posOffset>
+                </wp:positionH>
+                <wp:positionV relativeFrom="paragraph">
+                  <wp:posOffset>139700</wp:posOffset>
+                </wp:positionV>
+                <wp:extent cx="186690" cy="147955"/>
+                <wp:effectExtent l="0" t="0" r="22860" b="23495"/>
+                <wp:wrapNone/>
+                <wp:docPr id="3" name="Rectangle 3"/>
+                <wp:cNvGraphicFramePr/>
+                <a:graphic xmlns:a="http://schemas.openxmlformats.org/drawingml/2006/main">
+                  <a:graphicData uri="http://schemas.microsoft.com/office/word/2010/wordprocessingShape">
+                    <wps:wsp>
+                      <wps:cNvSpPr/>
+                      <wps:spPr>
+                        <a:xfrm>
+                          <a:off x="0" y="0"/>
+                          <a:ext cx="186690" cy="147955"/>
+                        </a:xfrm>
+                        <a:prstGeom prst="rect">
+                          <a:avLst/>
+                        </a:prstGeom>
+                        <a:noFill/>
+                        <a:ln>
+                          <a:solidFill>
+                            <a:srgbClr val="FF0000"/>
+                          </a:solidFill>
+                        </a:ln>
+                      </wps:spPr>
+                      <wps:style>
+                        <a:lnRef idx="2">
+                          <a:schemeClr val="accent1">
+                            <a:shade val="50000"/>
+                          </a:schemeClr>
+                        </a:lnRef>
+                        <a:fillRef idx="1">
+                          <a:schemeClr val="accent1"/>
+                        </a:fillRef>
+                        <a:effectRef idx="0">
+                          <a:schemeClr val="accent1"/>
+                        </a:effectRef>
+                        <a:fontRef idx="minor">
+                          <a:schemeClr val="lt1"/>
+                        </a:fontRef>
+                      </wps:style>
+                      <wps:bodyPr rot="0" spcFirstLastPara="0" vertOverflow="overflow" horzOverflow="overflow" vert="horz" wrap="square" lIns="91440" tIns="45720" rIns="91440" bIns="45720" numCol="1" spcCol="0" rtlCol="0" fromWordArt="0" anchor="ctr" anchorCtr="0" forceAA="0" compatLnSpc="1">
+                        <a:prstTxWarp prst="textNoShape">
+                          <a:avLst/>
+                        </a:prstTxWarp>
+                        <a:noAutofit/>
+                      </wps:bodyPr>
+                    </wps:wsp>
+                  </a:graphicData>
+                </a:graphic>
+              </wp:anchor>
+            </w:drawing>
+          </mc:Choice>
+          <mc:Fallback>
+            <w:pict>
+              <v:rect id="Rectangle 3" o:spid="_x0000_s1026" style="position:absolute;margin-left:226.1pt;margin-top:11pt;width:14.7pt;height:11.65pt;z-index:251660288;visibility:visible;mso-wrap-style:square;mso-wrap-distance-left:9pt;mso-wrap-distance-top:0;mso-wrap-distance-right:9pt;mso-wrap-distance-bottom:0;mso-position-horizontal:absolute;mso-position-horizontal-relative:text;mso-position-vertical:absolute;mso-position-vertical-relative:text;v-text-anchor:middle" o:gfxdata="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" filled="f" strokecolor="red" strokeweight="2pt"/>
+            </w:pict>
+          </mc:Fallback>
+        </mc:AlternateContent>
+      </w:r>
+    </w:p>
+    <w:p/>
+    <w:p/>
+    <w:p/>
+    <w:p/>
+    <w:p/>
+    <w:p/>
+    <w:p/>
+    <w:p/>
+    <w:p/>
+    <w:p/>
+    <w:p>
+      <w:r>
+        <w:rPr>
+          <w:noProof/>
+        </w:rPr>
+        <mc:AlternateContent>
+          <mc:Choice Requires="wps">
+            <w:drawing>
+              <wp:anchor distT="0" distB="0" distL="114300" distR="114300" simplePos="0" relativeHeight="251663360" behindDoc="0" locked="0" layoutInCell="1" allowOverlap="1" wp14:anchorId="56F60F5D" wp14:editId="38B8385B">
+                <wp:simplePos x="0" y="0"/>
+                <wp:positionH relativeFrom="column">
+                  <wp:posOffset>1988731</wp:posOffset>
+                </wp:positionH>
+                <wp:positionV relativeFrom="paragraph">
+                  <wp:posOffset>43180</wp:posOffset>
+                </wp:positionV>
+                <wp:extent cx="824248" cy="418564"/>
+                <wp:effectExtent l="0" t="0" r="13970" b="19685"/>
+                <wp:wrapNone/>
+                <wp:docPr id="8" name="Rectangle 8"/>
+                <wp:cNvGraphicFramePr/>
+                <a:graphic xmlns:a="http://schemas.openxmlformats.org/drawingml/2006/main">
+                  <a:graphicData uri="http://schemas.microsoft.com/office/word/2010/wordprocessingShape">
+                    <wps:wsp>
+                      <wps:cNvSpPr/>
+                      <wps:spPr>
+                        <a:xfrm>
+                          <a:off x="0" y="0"/>
+                          <a:ext cx="824248" cy="418564"/>
+                        </a:xfrm>
+                        <a:prstGeom prst="rect">
+                          <a:avLst/>
+                        </a:prstGeom>
+                        <a:noFill/>
+                        <a:ln>
+                          <a:solidFill>
+                            <a:srgbClr val="FF0000"/>
+                          </a:solidFill>
+                        </a:ln>
+                      </wps:spPr>
+                      <wps:style>
+                        <a:lnRef idx="2">
+                          <a:schemeClr val="accent1">
+                            <a:shade val="50000"/>
+                          </a:schemeClr>
+                        </a:lnRef>
+                        <a:fillRef idx="1">
+                          <a:schemeClr val="accent1"/>
+                        </a:fillRef>
+                        <a:effectRef idx="0">
+                          <a:schemeClr val="accent1"/>
+                        </a:effectRef>
+                        <a:fontRef idx="minor">
+                          <a:schemeClr val="lt1"/>
+                        </a:fontRef>
+                      </wps:style>
+                      <wps:bodyPr rot="0" spcFirstLastPara="0" vertOverflow="overflow" horzOverflow="overflow" vert="horz" wrap="square" lIns="91440" tIns="45720" rIns="91440" bIns="45720" numCol="1" spcCol="0" rtlCol="0" fromWordArt="0" anchor="ctr" anchorCtr="0" forceAA="0" compatLnSpc="1">
+                        <a:prstTxWarp prst="textNoShape">
+                          <a:avLst/>
+                        </a:prstTxWarp>
+                        <a:noAutofit/>
+                      </wps:bodyPr>
+                    </wps:wsp>
+                  </a:graphicData>
+                </a:graphic>
+                <wp14:sizeRelH relativeFrom="margin">
+                  <wp14:pctWidth>0</wp14:pctWidth>
+                </wp14:sizeRelH>
+                <wp14:sizeRelV relativeFrom="margin">
+                  <wp14:pctHeight>0</wp14:pctHeight>
+                </wp14:sizeRelV>
+              </wp:anchor>
+            </w:drawing>
+          </mc:Choice>
+          <mc:Fallback>
+            <w:pict>
+              <v:rect id="Rectangle 8" o:spid="_x0000_s1026" style="position:absolute;margin-left:156.6pt;margin-top:3.4pt;width:64.9pt;height:32.95pt;z-index:251663360;visibility:visible;mso-wrap-style:square;mso-width-percent:0;mso-height-percent:0;mso-wrap-distance-left:9pt;mso-wrap-distance-top:0;mso-wrap-distance-right:9pt;mso-wrap-distance-bottom:0;mso-position-horizontal:absolute;mso-position-horizontal-relative:text;mso-position-vertical:absolute;mso-position-vertical-relative:text;mso-width-percent:0;mso-height-percent:0;mso-width-relative:margin;mso-height-relative:margin;v-text-anchor:middle" o:gfxdata="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" filled="f" strokecolor="red" strokeweight="2pt"/>
+            </w:pict>
+          </mc:Fallback>
+        </mc:AlternateContent>
+      </w:r>
+    </w:p>
+    <w:p/>
+    <w:p/>
+    <w:p/>
+    <w:p>
+      <w:pPr>
+        <w:pStyle w:val="ListParagraph"/>
+        <w:numPr>
+          <w:ilvl w:val="1"/>
+          <w:numId w:val="2"/>
+        </w:numPr>
+      </w:pPr>
+      <w:r>
+        <w:t xml:space="preserve">Enter the list of websites.  Each URL will be delimited by a “newline” by pressing Enter/Return.  The end of the list </w:t>
+      </w:r>
+      <w:r>
+        <w:t>will be indicated by a period “.”.</w:t>
+      </w:r>
+    </w:p>
+    <w:p>
+      <w:pPr>
+        <w:pStyle w:val="ListParagraph"/>
+        <w:numPr>
+          <w:ilvl w:val="1"/>
+          <w:numId w:val="2"/>
+        </w:numPr>
+      </w:pPr>
+      <w:r>
+        <w:t xml:space="preserve">Output will be written to the console as well as to </w:t>
+      </w:r>
+      <w:hyperlink r:id="rId14" w:history="1">
+        <w:r>
+          <w:rPr>
+            <w:rStyle w:val="Hyperlink"/>
+          </w:rPr>
+          <w:t>disk</w:t>
+        </w:r>
+      </w:hyperlink>
+      <w:r>
+        <w:t>.</w:t>
+      </w:r>
+      <w:r>
+        <w:t xml:space="preserve"> (output folder)</w:t>
+      </w:r>
       <w:bookmarkStart w:id="0" w:name="_GoBack"/>
       <w:bookmarkEnd w:id="0"/>
     </w:p>
-    <w:p>
-      <w:pPr>
-        <w:pStyle w:val="NoSpacing"/>
-      </w:pPr>
-    </w:p>
-    <w:p>
-      <w:pPr>
-        <w:pStyle w:val="NoSpacing"/>
-      </w:pPr>
-    </w:p>
-    <w:p>
-      <w:pPr>
-        <w:pStyle w:val="Heading2"/>
-      </w:pPr>
-      <w:r>
-        <w:t>How to Run Program</w:t>
-      </w:r>
-    </w:p>
-    <w:p/>
     <w:sectPr>
       <w:pgSz w:w="12240" w:h="15840"/>
-      <w:pgMar w:top="1440" w:right="1440" w:bottom="1440" w:left="1440" w:header="720" w:footer="720" w:gutter="0"/>
+      <w:pgMar w:top="720" w:right="720" w:bottom="720" w:left="720" w:header="720" w:footer="720" w:gutter="0"/>
       <w:cols w:space="720"/>
       <w:docGrid w:linePitch="360"/>
     </w:sectPr>
   </w:body>
 </w:document>
+</file>
+
+<file path=word/numbering.xml><?xml version="1.0" encoding="utf-8"?>
+<w:numbering xmlns:wpc="http://schemas.microsoft.com/office/word/2010/wordprocessingCanvas" xmlns:mc="http://schemas.openxmlformats.org/markup-compatibility/2006" xmlns:o="urn:schemas-microsoft-com:office:office" xmlns:r="http://schemas.openxmlformats.org/officeDocument/2006/relationships" xmlns:m="http://schemas.openxmlformats.org/officeDocument/2006/math" xmlns:v="urn:schemas-microsoft-com:vml" xmlns:wp14="http://schemas.microsoft.com/office/word/2010/wordprocessingDrawing" xmlns:wp="http://schemas.openxmlformats.org/drawingml/2006/wordprocessingDrawing" xmlns:w10="urn:schemas-microsoft-com:office:word" xmlns:w="http://schemas.openxmlformats.org/wordprocessingml/2006/main" xmlns:w14="http://schemas.microsoft.com/office/word/2010/wordml" xmlns:wpg="http://schemas.microsoft.com/office/word/2010/wordprocessingGroup" xmlns:wpi="http://schemas.microsoft.com/office/word/2010/wordprocessingInk" xmlns:wne="http://schemas.microsoft.com/office/word/2006/wordml" xmlns:wps="http://schemas.microsoft.com/office/word/2010/wordprocessingShape" mc:Ignorable="w14 wp14">
+  <w:abstractNum w:abstractNumId="0">
+    <w:nsid w:val="1B9B35E9"/>
+    <w:multiLevelType w:val="hybridMultilevel"/>
+    <w:tmpl w:val="19621FAA"/>
+    <w:lvl w:ilvl="0" w:tplc="0409000F">
+      <w:start w:val="1"/>
+      <w:numFmt w:val="decimal"/>
+      <w:lvlText w:val="%1."/>
+      <w:lvlJc w:val="left"/>
+      <w:pPr>
+        <w:ind w:left="720" w:hanging="360"/>
+      </w:pPr>
+      <w:rPr>
+        <w:rFonts w:hint="default"/>
+      </w:rPr>
+    </w:lvl>
+    <w:lvl w:ilvl="1" w:tplc="04090019" w:tentative="1">
+      <w:start w:val="1"/>
+      <w:numFmt w:val="lowerLetter"/>
+      <w:lvlText w:val="%2."/>
+      <w:lvlJc w:val="left"/>
+      <w:pPr>
+        <w:ind w:left="1440" w:hanging="360"/>
+      </w:pPr>
+    </w:lvl>
+    <w:lvl w:ilvl="2" w:tplc="0409001B" w:tentative="1">
+      <w:start w:val="1"/>
+      <w:numFmt w:val="lowerRoman"/>
+      <w:lvlText w:val="%3."/>
+      <w:lvlJc w:val="right"/>
+      <w:pPr>
+        <w:ind w:left="2160" w:hanging="180"/>
+      </w:pPr>
+    </w:lvl>
+    <w:lvl w:ilvl="3" w:tplc="0409000F" w:tentative="1">
+      <w:start w:val="1"/>
+      <w:numFmt w:val="decimal"/>
+      <w:lvlText w:val="%4."/>
+      <w:lvlJc w:val="left"/>
+      <w:pPr>
+        <w:ind w:left="2880" w:hanging="360"/>
+      </w:pPr>
+    </w:lvl>
+    <w:lvl w:ilvl="4" w:tplc="04090019" w:tentative="1">
+      <w:start w:val="1"/>
+      <w:numFmt w:val="lowerLetter"/>
+      <w:lvlText w:val="%5."/>
+      <w:lvlJc w:val="left"/>
+      <w:pPr>
+        <w:ind w:left="3600" w:hanging="360"/>
+      </w:pPr>
+    </w:lvl>
+    <w:lvl w:ilvl="5" w:tplc="0409001B" w:tentative="1">
+      <w:start w:val="1"/>
+      <w:numFmt w:val="lowerRoman"/>
+      <w:lvlText w:val="%6."/>
+      <w:lvlJc w:val="right"/>
+      <w:pPr>
+        <w:ind w:left="4320" w:hanging="180"/>
+      </w:pPr>
+    </w:lvl>
+    <w:lvl w:ilvl="6" w:tplc="0409000F" w:tentative="1">
+      <w:start w:val="1"/>
+      <w:numFmt w:val="decimal"/>
+      <w:lvlText w:val="%7."/>
+      <w:lvlJc w:val="left"/>
+      <w:pPr>
+        <w:ind w:left="5040" w:hanging="360"/>
+      </w:pPr>
+    </w:lvl>
+    <w:lvl w:ilvl="7" w:tplc="04090019" w:tentative="1">
+      <w:start w:val="1"/>
+      <w:numFmt w:val="lowerLetter"/>
+      <w:lvlText w:val="%8."/>
+      <w:lvlJc w:val="left"/>
+      <w:pPr>
+        <w:ind w:left="5760" w:hanging="360"/>
+      </w:pPr>
+    </w:lvl>
+    <w:lvl w:ilvl="8" w:tplc="0409001B" w:tentative="1">
+      <w:start w:val="1"/>
+      <w:numFmt w:val="lowerRoman"/>
+      <w:lvlText w:val="%9."/>
+      <w:lvlJc w:val="right"/>
+      <w:pPr>
+        <w:ind w:left="6480" w:hanging="180"/>
+      </w:pPr>
+    </w:lvl>
+  </w:abstractNum>
+  <w:abstractNum w:abstractNumId="1">
+    <w:nsid w:val="7C727903"/>
+    <w:multiLevelType w:val="hybridMultilevel"/>
+    <w:tmpl w:val="B1163E76"/>
+    <w:lvl w:ilvl="0" w:tplc="0409000F">
+      <w:start w:val="1"/>
+      <w:numFmt w:val="decimal"/>
+      <w:lvlText w:val="%1."/>
+      <w:lvlJc w:val="left"/>
+      <w:pPr>
+        <w:ind w:left="720" w:hanging="360"/>
+      </w:pPr>
+      <w:rPr>
+        <w:rFonts w:hint="default"/>
+      </w:rPr>
+    </w:lvl>
+    <w:lvl w:ilvl="1" w:tplc="04090019">
+      <w:start w:val="1"/>
+      <w:numFmt w:val="lowerLetter"/>
+      <w:lvlText w:val="%2."/>
+      <w:lvlJc w:val="left"/>
+      <w:pPr>
+        <w:ind w:left="1440" w:hanging="360"/>
+      </w:pPr>
+    </w:lvl>
+    <w:lvl w:ilvl="2" w:tplc="0409001B" w:tentative="1">
+      <w:start w:val="1"/>
+      <w:numFmt w:val="lowerRoman"/>
+      <w:lvlText w:val="%3."/>
+      <w:lvlJc w:val="right"/>
+      <w:pPr>
+        <w:ind w:left="2160" w:hanging="180"/>
+      </w:pPr>
+    </w:lvl>
+    <w:lvl w:ilvl="3" w:tplc="0409000F" w:tentative="1">
+      <w:start w:val="1"/>
+      <w:numFmt w:val="decimal"/>
+      <w:lvlText w:val="%4."/>
+      <w:lvlJc w:val="left"/>
+      <w:pPr>
+        <w:ind w:left="2880" w:hanging="360"/>
+      </w:pPr>
+    </w:lvl>
+    <w:lvl w:ilvl="4" w:tplc="04090019" w:tentative="1">
+      <w:start w:val="1"/>
+      <w:numFmt w:val="lowerLetter"/>
+      <w:lvlText w:val="%5."/>
+      <w:lvlJc w:val="left"/>
+      <w:pPr>
+        <w:ind w:left="3600" w:hanging="360"/>
+      </w:pPr>
+    </w:lvl>
+    <w:lvl w:ilvl="5" w:tplc="0409001B" w:tentative="1">
+      <w:start w:val="1"/>
+      <w:numFmt w:val="lowerRoman"/>
+      <w:lvlText w:val="%6."/>
+      <w:lvlJc w:val="right"/>
+      <w:pPr>
+        <w:ind w:left="4320" w:hanging="180"/>
+      </w:pPr>
+    </w:lvl>
+    <w:lvl w:ilvl="6" w:tplc="0409000F" w:tentative="1">
+      <w:start w:val="1"/>
+      <w:numFmt w:val="decimal"/>
+      <w:lvlText w:val="%7."/>
+      <w:lvlJc w:val="left"/>
+      <w:pPr>
+        <w:ind w:left="5040" w:hanging="360"/>
+      </w:pPr>
+    </w:lvl>
+    <w:lvl w:ilvl="7" w:tplc="04090019" w:tentative="1">
+      <w:start w:val="1"/>
+      <w:numFmt w:val="lowerLetter"/>
+      <w:lvlText w:val="%8."/>
+      <w:lvlJc w:val="left"/>
+      <w:pPr>
+        <w:ind w:left="5760" w:hanging="360"/>
+      </w:pPr>
+    </w:lvl>
+    <w:lvl w:ilvl="8" w:tplc="0409001B" w:tentative="1">
+      <w:start w:val="1"/>
+      <w:numFmt w:val="lowerRoman"/>
+      <w:lvlText w:val="%9."/>
+      <w:lvlJc w:val="right"/>
+      <w:pPr>
+        <w:ind w:left="6480" w:hanging="180"/>
+      </w:pPr>
+    </w:lvl>
+  </w:abstractNum>
+  <w:num w:numId="1">
+    <w:abstractNumId w:val="0"/>
+  </w:num>
+  <w:num w:numId="2">
+    <w:abstractNumId w:val="1"/>
+  </w:num>
+</w:numbering>
 </file>
 
 <file path=word/styles.xml><?xml version="1.0" encoding="utf-8"?>
@@ -461,6 +1048,28 @@
       <w:szCs w:val="26"/>
     </w:rPr>
   </w:style>
+  <w:style w:type="paragraph" w:styleId="Heading3">
+    <w:name w:val="heading 3"/>
+    <w:basedOn w:val="Normal"/>
+    <w:next w:val="Normal"/>
+    <w:link w:val="Heading3Char"/>
+    <w:uiPriority w:val="9"/>
+    <w:unhideWhenUsed/>
+    <w:qFormat/>
+    <w:rsid w:val="00890CF1"/>
+    <w:pPr>
+      <w:keepNext/>
+      <w:keepLines/>
+      <w:spacing w:before="200" w:after="0"/>
+      <w:outlineLvl w:val="2"/>
+    </w:pPr>
+    <w:rPr>
+      <w:rFonts w:asciiTheme="majorHAnsi" w:eastAsiaTheme="majorEastAsia" w:hAnsiTheme="majorHAnsi" w:cstheme="majorBidi"/>
+      <w:b/>
+      <w:bCs/>
+      <w:color w:val="4F81BD" w:themeColor="accent1"/>
+    </w:rPr>
+  </w:style>
   <w:style w:type="character" w:default="1" w:styleId="DefaultParagraphFont">
     <w:name w:val="Default Paragraph Font"/>
     <w:uiPriority w:val="1"/>
@@ -536,6 +1145,72 @@
     <w:rPr>
       <w:color w:val="0000FF" w:themeColor="hyperlink"/>
       <w:u w:val="single"/>
+    </w:rPr>
+  </w:style>
+  <w:style w:type="character" w:styleId="FollowedHyperlink">
+    <w:name w:val="FollowedHyperlink"/>
+    <w:basedOn w:val="DefaultParagraphFont"/>
+    <w:uiPriority w:val="99"/>
+    <w:semiHidden/>
+    <w:unhideWhenUsed/>
+    <w:rsid w:val="00F47804"/>
+    <w:rPr>
+      <w:color w:val="800080" w:themeColor="followedHyperlink"/>
+      <w:u w:val="single"/>
+    </w:rPr>
+  </w:style>
+  <w:style w:type="paragraph" w:styleId="ListParagraph">
+    <w:name w:val="List Paragraph"/>
+    <w:basedOn w:val="Normal"/>
+    <w:uiPriority w:val="34"/>
+    <w:qFormat/>
+    <w:rsid w:val="00890CF1"/>
+    <w:pPr>
+      <w:ind w:left="720"/>
+      <w:contextualSpacing/>
+    </w:pPr>
+  </w:style>
+  <w:style w:type="character" w:customStyle="1" w:styleId="Heading3Char">
+    <w:name w:val="Heading 3 Char"/>
+    <w:basedOn w:val="DefaultParagraphFont"/>
+    <w:link w:val="Heading3"/>
+    <w:uiPriority w:val="9"/>
+    <w:rsid w:val="00890CF1"/>
+    <w:rPr>
+      <w:rFonts w:asciiTheme="majorHAnsi" w:eastAsiaTheme="majorEastAsia" w:hAnsiTheme="majorHAnsi" w:cstheme="majorBidi"/>
+      <w:b/>
+      <w:bCs/>
+      <w:color w:val="4F81BD" w:themeColor="accent1"/>
+    </w:rPr>
+  </w:style>
+  <w:style w:type="paragraph" w:styleId="BalloonText">
+    <w:name w:val="Balloon Text"/>
+    <w:basedOn w:val="Normal"/>
+    <w:link w:val="BalloonTextChar"/>
+    <w:uiPriority w:val="99"/>
+    <w:semiHidden/>
+    <w:unhideWhenUsed/>
+    <w:rsid w:val="00AF1BC3"/>
+    <w:pPr>
+      <w:spacing w:after="0" w:line="240" w:lineRule="auto"/>
+    </w:pPr>
+    <w:rPr>
+      <w:rFonts w:ascii="Tahoma" w:hAnsi="Tahoma" w:cs="Tahoma"/>
+      <w:sz w:val="16"/>
+      <w:szCs w:val="16"/>
+    </w:rPr>
+  </w:style>
+  <w:style w:type="character" w:customStyle="1" w:styleId="BalloonTextChar">
+    <w:name w:val="Balloon Text Char"/>
+    <w:basedOn w:val="DefaultParagraphFont"/>
+    <w:link w:val="BalloonText"/>
+    <w:uiPriority w:val="99"/>
+    <w:semiHidden/>
+    <w:rsid w:val="00AF1BC3"/>
+    <w:rPr>
+      <w:rFonts w:ascii="Tahoma" w:hAnsi="Tahoma" w:cs="Tahoma"/>
+      <w:sz w:val="16"/>
+      <w:szCs w:val="16"/>
     </w:rPr>
   </w:style>
 </w:styles>
@@ -748,6 +1423,28 @@
       <w:szCs w:val="26"/>
     </w:rPr>
   </w:style>
+  <w:style w:type="paragraph" w:styleId="Heading3">
+    <w:name w:val="heading 3"/>
+    <w:basedOn w:val="Normal"/>
+    <w:next w:val="Normal"/>
+    <w:link w:val="Heading3Char"/>
+    <w:uiPriority w:val="9"/>
+    <w:unhideWhenUsed/>
+    <w:qFormat/>
+    <w:rsid w:val="00890CF1"/>
+    <w:pPr>
+      <w:keepNext/>
+      <w:keepLines/>
+      <w:spacing w:before="200" w:after="0"/>
+      <w:outlineLvl w:val="2"/>
+    </w:pPr>
+    <w:rPr>
+      <w:rFonts w:asciiTheme="majorHAnsi" w:eastAsiaTheme="majorEastAsia" w:hAnsiTheme="majorHAnsi" w:cstheme="majorBidi"/>
+      <w:b/>
+      <w:bCs/>
+      <w:color w:val="4F81BD" w:themeColor="accent1"/>
+    </w:rPr>
+  </w:style>
   <w:style w:type="character" w:default="1" w:styleId="DefaultParagraphFont">
     <w:name w:val="Default Paragraph Font"/>
     <w:uiPriority w:val="1"/>
@@ -823,6 +1520,72 @@
     <w:rPr>
       <w:color w:val="0000FF" w:themeColor="hyperlink"/>
       <w:u w:val="single"/>
+    </w:rPr>
+  </w:style>
+  <w:style w:type="character" w:styleId="FollowedHyperlink">
+    <w:name w:val="FollowedHyperlink"/>
+    <w:basedOn w:val="DefaultParagraphFont"/>
+    <w:uiPriority w:val="99"/>
+    <w:semiHidden/>
+    <w:unhideWhenUsed/>
+    <w:rsid w:val="00F47804"/>
+    <w:rPr>
+      <w:color w:val="800080" w:themeColor="followedHyperlink"/>
+      <w:u w:val="single"/>
+    </w:rPr>
+  </w:style>
+  <w:style w:type="paragraph" w:styleId="ListParagraph">
+    <w:name w:val="List Paragraph"/>
+    <w:basedOn w:val="Normal"/>
+    <w:uiPriority w:val="34"/>
+    <w:qFormat/>
+    <w:rsid w:val="00890CF1"/>
+    <w:pPr>
+      <w:ind w:left="720"/>
+      <w:contextualSpacing/>
+    </w:pPr>
+  </w:style>
+  <w:style w:type="character" w:customStyle="1" w:styleId="Heading3Char">
+    <w:name w:val="Heading 3 Char"/>
+    <w:basedOn w:val="DefaultParagraphFont"/>
+    <w:link w:val="Heading3"/>
+    <w:uiPriority w:val="9"/>
+    <w:rsid w:val="00890CF1"/>
+    <w:rPr>
+      <w:rFonts w:asciiTheme="majorHAnsi" w:eastAsiaTheme="majorEastAsia" w:hAnsiTheme="majorHAnsi" w:cstheme="majorBidi"/>
+      <w:b/>
+      <w:bCs/>
+      <w:color w:val="4F81BD" w:themeColor="accent1"/>
+    </w:rPr>
+  </w:style>
+  <w:style w:type="paragraph" w:styleId="BalloonText">
+    <w:name w:val="Balloon Text"/>
+    <w:basedOn w:val="Normal"/>
+    <w:link w:val="BalloonTextChar"/>
+    <w:uiPriority w:val="99"/>
+    <w:semiHidden/>
+    <w:unhideWhenUsed/>
+    <w:rsid w:val="00AF1BC3"/>
+    <w:pPr>
+      <w:spacing w:after="0" w:line="240" w:lineRule="auto"/>
+    </w:pPr>
+    <w:rPr>
+      <w:rFonts w:ascii="Tahoma" w:hAnsi="Tahoma" w:cs="Tahoma"/>
+      <w:sz w:val="16"/>
+      <w:szCs w:val="16"/>
+    </w:rPr>
+  </w:style>
+  <w:style w:type="character" w:customStyle="1" w:styleId="BalloonTextChar">
+    <w:name w:val="Balloon Text Char"/>
+    <w:basedOn w:val="DefaultParagraphFont"/>
+    <w:link w:val="BalloonText"/>
+    <w:uiPriority w:val="99"/>
+    <w:semiHidden/>
+    <w:rsid w:val="00AF1BC3"/>
+    <w:rPr>
+      <w:rFonts w:ascii="Tahoma" w:hAnsi="Tahoma" w:cs="Tahoma"/>
+      <w:sz w:val="16"/>
+      <w:szCs w:val="16"/>
     </w:rPr>
   </w:style>
 </w:styles>

</xml_diff>

<commit_message>
Minor fixes to How to Run Program procedure.
</commit_message>
<xml_diff>
--- a/README.docx
+++ b/README.docx
@@ -223,7 +223,15 @@
         <w:pStyle w:val="NoSpacing"/>
       </w:pPr>
       <w:r>
-        <w:t>Program Javadocs:</w:t>
+        <w:t xml:space="preserve">Program </w:t>
+      </w:r>
+      <w:proofErr w:type="spellStart"/>
+      <w:r>
+        <w:t>Javadocs</w:t>
+      </w:r>
+      <w:proofErr w:type="spellEnd"/>
+      <w:r>
+        <w:t>:</w:t>
       </w:r>
     </w:p>
     <w:p>
@@ -425,7 +433,19 @@
         </w:drawing>
       </w:r>
       <w:r>
-        <w:t>Enter “1” in the console to select the option for “Client List of Webpages”</w:t>
+        <w:t xml:space="preserve">Enter “1” in the console to select the option for “Client </w:t>
+      </w:r>
+      <w:r>
+        <w:t xml:space="preserve">- </w:t>
+      </w:r>
+      <w:r>
+        <w:t>List of Web</w:t>
+      </w:r>
+      <w:r>
+        <w:t>sites</w:t>
+      </w:r>
+      <w:r>
+        <w:t>”</w:t>
       </w:r>
     </w:p>
     <w:p>
@@ -623,7 +643,12 @@
         </w:numPr>
       </w:pPr>
       <w:r>
-        <w:t xml:space="preserve">Output will be written to the console as well as to </w:t>
+        <w:t>Output will be written to the con</w:t>
+      </w:r>
+      <w:bookmarkStart w:id="0" w:name="_GoBack"/>
+      <w:bookmarkEnd w:id="0"/>
+      <w:r>
+        <w:t xml:space="preserve">sole as well as to </w:t>
       </w:r>
       <w:hyperlink r:id="rId14" w:history="1">
         <w:r>
@@ -639,8 +664,6 @@
       <w:r>
         <w:t xml:space="preserve"> (output folder)</w:t>
       </w:r>
-      <w:bookmarkStart w:id="0" w:name="_GoBack"/>
-      <w:bookmarkEnd w:id="0"/>
     </w:p>
     <w:sectPr>
       <w:pgSz w:w="12240" w:h="15840"/>

</xml_diff>

<commit_message>
Updated instructions to run two Console Views in Eclipse.
</commit_message>
<xml_diff>
--- a/README.docx
+++ b/README.docx
@@ -223,15 +223,7 @@
         <w:pStyle w:val="NoSpacing"/>
       </w:pPr>
       <w:r>
-        <w:t xml:space="preserve">Program </w:t>
-      </w:r>
-      <w:proofErr w:type="spellStart"/>
-      <w:r>
-        <w:t>Javadocs</w:t>
-      </w:r>
-      <w:proofErr w:type="spellEnd"/>
-      <w:r>
-        <w:t>:</w:t>
+        <w:t>Program Javadocs:</w:t>
       </w:r>
     </w:p>
     <w:p>
@@ -369,7 +361,7 @@
           <w:noProof/>
         </w:rPr>
         <w:drawing>
-          <wp:anchor distT="0" distB="0" distL="114300" distR="114300" simplePos="0" relativeHeight="251664384" behindDoc="1" locked="0" layoutInCell="1" allowOverlap="1" wp14:anchorId="1BAFF2B9" wp14:editId="47FF6299">
+          <wp:anchor distT="0" distB="0" distL="114300" distR="114300" simplePos="0" relativeHeight="251661312" behindDoc="1" locked="0" layoutInCell="1" allowOverlap="1" wp14:anchorId="1BAFF2B9" wp14:editId="47FF6299">
             <wp:simplePos x="0" y="0"/>
             <wp:positionH relativeFrom="column">
               <wp:posOffset>675640</wp:posOffset>
@@ -456,7 +448,7 @@
         <mc:AlternateContent>
           <mc:Choice Requires="wps">
             <w:drawing>
-              <wp:anchor distT="0" distB="0" distL="114300" distR="114300" simplePos="0" relativeHeight="251660288" behindDoc="0" locked="0" layoutInCell="1" allowOverlap="1" wp14:anchorId="263AD1E9" wp14:editId="3993A9FE">
+              <wp:anchor distT="0" distB="0" distL="114300" distR="114300" simplePos="0" relativeHeight="251657216" behindDoc="0" locked="0" layoutInCell="1" allowOverlap="1" wp14:anchorId="263AD1E9" wp14:editId="3993A9FE">
                 <wp:simplePos x="0" y="0"/>
                 <wp:positionH relativeFrom="column">
                   <wp:posOffset>2871470</wp:posOffset>
@@ -518,7 +510,7 @@
           </mc:Choice>
           <mc:Fallback>
             <w:pict>
-              <v:rect id="Rectangle 3" o:spid="_x0000_s1026" style="position:absolute;margin-left:226.1pt;margin-top:11pt;width:14.7pt;height:11.65pt;z-index:251660288;visibility:visible;mso-wrap-style:square;mso-wrap-distance-left:9pt;mso-wrap-distance-top:0;mso-wrap-distance-right:9pt;mso-wrap-distance-bottom:0;mso-position-horizontal:absolute;mso-position-horizontal-relative:text;mso-position-vertical:absolute;mso-position-vertical-relative:text;v-text-anchor:middle" o:gfxdata="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" filled="f" strokecolor="red" strokeweight="2pt"/>
+              <v:rect id="Rectangle 3" o:spid="_x0000_s1026" style="position:absolute;margin-left:226.1pt;margin-top:11pt;width:14.7pt;height:11.65pt;z-index:251657216;visibility:visible;mso-wrap-style:square;mso-wrap-distance-left:9pt;mso-wrap-distance-top:0;mso-wrap-distance-right:9pt;mso-wrap-distance-bottom:0;mso-position-horizontal:absolute;mso-position-horizontal-relative:text;mso-position-vertical:absolute;mso-position-vertical-relative:text;v-text-anchor:middle" o:gfxdata="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" filled="f" strokecolor="red" strokeweight="2pt"/>
             </w:pict>
           </mc:Fallback>
         </mc:AlternateContent>
@@ -542,7 +534,7 @@
         <mc:AlternateContent>
           <mc:Choice Requires="wps">
             <w:drawing>
-              <wp:anchor distT="0" distB="0" distL="114300" distR="114300" simplePos="0" relativeHeight="251663360" behindDoc="0" locked="0" layoutInCell="1" allowOverlap="1" wp14:anchorId="56F60F5D" wp14:editId="38B8385B">
+              <wp:anchor distT="0" distB="0" distL="114300" distR="114300" simplePos="0" relativeHeight="251660288" behindDoc="0" locked="0" layoutInCell="1" allowOverlap="1" wp14:anchorId="56F60F5D" wp14:editId="38B8385B">
                 <wp:simplePos x="0" y="0"/>
                 <wp:positionH relativeFrom="column">
                   <wp:posOffset>1988731</wp:posOffset>
@@ -610,7 +602,7 @@
           </mc:Choice>
           <mc:Fallback>
             <w:pict>
-              <v:rect id="Rectangle 8" o:spid="_x0000_s1026" style="position:absolute;margin-left:156.6pt;margin-top:3.4pt;width:64.9pt;height:32.95pt;z-index:251663360;visibility:visible;mso-wrap-style:square;mso-width-percent:0;mso-height-percent:0;mso-wrap-distance-left:9pt;mso-wrap-distance-top:0;mso-wrap-distance-right:9pt;mso-wrap-distance-bottom:0;mso-position-horizontal:absolute;mso-position-horizontal-relative:text;mso-position-vertical:absolute;mso-position-vertical-relative:text;mso-width-percent:0;mso-height-percent:0;mso-width-relative:margin;mso-height-relative:margin;v-text-anchor:middle" o:gfxdata="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" filled="f" strokecolor="red" strokeweight="2pt"/>
+              <v:rect id="Rectangle 8" o:spid="_x0000_s1026" style="position:absolute;margin-left:156.6pt;margin-top:3.4pt;width:64.9pt;height:32.95pt;z-index:251660288;visibility:visible;mso-wrap-style:square;mso-width-percent:0;mso-height-percent:0;mso-wrap-distance-left:9pt;mso-wrap-distance-top:0;mso-wrap-distance-right:9pt;mso-wrap-distance-bottom:0;mso-position-horizontal:absolute;mso-position-horizontal-relative:text;mso-position-vertical:absolute;mso-position-vertical-relative:text;mso-width-percent:0;mso-height-percent:0;mso-width-relative:margin;mso-height-relative:margin;v-text-anchor:middle" o:gfxdata="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" filled="f" strokecolor="red" strokeweight="2pt"/>
             </w:pict>
           </mc:Fallback>
         </mc:AlternateContent>
@@ -643,12 +635,7 @@
         </w:numPr>
       </w:pPr>
       <w:r>
-        <w:t>Output will be written to the con</w:t>
-      </w:r>
-      <w:bookmarkStart w:id="0" w:name="_GoBack"/>
-      <w:bookmarkEnd w:id="0"/>
-      <w:r>
-        <w:t xml:space="preserve">sole as well as to </w:t>
+        <w:t xml:space="preserve">Output will be written to the console as well as to </w:t>
       </w:r>
       <w:hyperlink r:id="rId14" w:history="1">
         <w:r>
@@ -664,6 +651,1089 @@
       <w:r>
         <w:t xml:space="preserve"> (output folder)</w:t>
       </w:r>
+    </w:p>
+    <w:p>
+      <w:r>
+        <w:br w:type="page"/>
+      </w:r>
+    </w:p>
+    <w:p>
+      <w:pPr>
+        <w:pStyle w:val="Heading3"/>
+        <w:numPr>
+          <w:ilvl w:val="0"/>
+          <w:numId w:val="2"/>
+        </w:numPr>
+      </w:pPr>
+      <w:r>
+        <w:lastRenderedPageBreak/>
+        <w:t>Client/Server File Sharing</w:t>
+      </w:r>
+    </w:p>
+    <w:p/>
+    <w:p>
+      <w:pPr>
+        <w:ind w:left="720"/>
+      </w:pPr>
+      <w:r>
+        <w:t>The main purpose of this part is to demonstrate how two instances of the same main.java can be executed in the same instance of Eclipse.</w:t>
+      </w:r>
+      <w:r>
+        <w:rPr>
+          <w:noProof/>
+        </w:rPr>
+        <w:t xml:space="preserve"> </w:t>
+      </w:r>
+    </w:p>
+    <w:p>
+      <w:pPr>
+        <w:pStyle w:val="ListParagraph"/>
+        <w:numPr>
+          <w:ilvl w:val="0"/>
+          <w:numId w:val="3"/>
+        </w:numPr>
+      </w:pPr>
+      <w:r>
+        <w:rPr>
+          <w:noProof/>
+        </w:rPr>
+        <w:drawing>
+          <wp:anchor distT="0" distB="0" distL="114300" distR="114300" simplePos="0" relativeHeight="251662336" behindDoc="1" locked="0" layoutInCell="1" allowOverlap="1" wp14:anchorId="3511FC1A" wp14:editId="0E01533B">
+            <wp:simplePos x="0" y="0"/>
+            <wp:positionH relativeFrom="column">
+              <wp:posOffset>560070</wp:posOffset>
+            </wp:positionH>
+            <wp:positionV relativeFrom="paragraph">
+              <wp:posOffset>289560</wp:posOffset>
+            </wp:positionV>
+            <wp:extent cx="6441440" cy="1493520"/>
+            <wp:effectExtent l="0" t="0" r="0" b="0"/>
+            <wp:wrapTight wrapText="bothSides">
+              <wp:wrapPolygon edited="0">
+                <wp:start x="0" y="0"/>
+                <wp:lineTo x="0" y="21214"/>
+                <wp:lineTo x="21528" y="21214"/>
+                <wp:lineTo x="21528" y="0"/>
+                <wp:lineTo x="0" y="0"/>
+              </wp:wrapPolygon>
+            </wp:wrapTight>
+            <wp:docPr id="2" name="Picture 2"/>
+            <wp:cNvGraphicFramePr>
+              <a:graphicFrameLocks xmlns:a="http://schemas.openxmlformats.org/drawingml/2006/main" noChangeAspect="1"/>
+            </wp:cNvGraphicFramePr>
+            <a:graphic xmlns:a="http://schemas.openxmlformats.org/drawingml/2006/main">
+              <a:graphicData uri="http://schemas.openxmlformats.org/drawingml/2006/picture">
+                <pic:pic xmlns:pic="http://schemas.openxmlformats.org/drawingml/2006/picture">
+                  <pic:nvPicPr>
+                    <pic:cNvPr id="0" name="Picture 1"/>
+                    <pic:cNvPicPr>
+                      <a:picLocks noChangeAspect="1" noChangeArrowheads="1"/>
+                    </pic:cNvPicPr>
+                  </pic:nvPicPr>
+                  <pic:blipFill>
+                    <a:blip r:embed="rId15">
+                      <a:extLst>
+                        <a:ext uri="{28A0092B-C50C-407E-A947-70E740481C1C}">
+                          <a14:useLocalDpi xmlns:a14="http://schemas.microsoft.com/office/drawing/2010/main" val="0"/>
+                        </a:ext>
+                      </a:extLst>
+                    </a:blip>
+                    <a:srcRect/>
+                    <a:stretch>
+                      <a:fillRect/>
+                    </a:stretch>
+                  </pic:blipFill>
+                  <pic:spPr bwMode="auto">
+                    <a:xfrm>
+                      <a:off x="0" y="0"/>
+                      <a:ext cx="6441440" cy="1493520"/>
+                    </a:xfrm>
+                    <a:prstGeom prst="rect">
+                      <a:avLst/>
+                    </a:prstGeom>
+                    <a:noFill/>
+                    <a:ln>
+                      <a:noFill/>
+                    </a:ln>
+                  </pic:spPr>
+                </pic:pic>
+              </a:graphicData>
+            </a:graphic>
+            <wp14:sizeRelH relativeFrom="page">
+              <wp14:pctWidth>0</wp14:pctWidth>
+            </wp14:sizeRelH>
+            <wp14:sizeRelV relativeFrom="page">
+              <wp14:pctHeight>0</wp14:pctHeight>
+            </wp14:sizeRelV>
+          </wp:anchor>
+        </w:drawing>
+      </w:r>
+      <w:r>
+        <w:t xml:space="preserve"> Switch to “Console View” by going to Window </w:t>
+      </w:r>
+      <w:r>
+        <w:sym w:font="Wingdings" w:char="F0E0"/>
+      </w:r>
+      <w:r>
+        <w:t xml:space="preserve"> Show View </w:t>
+      </w:r>
+      <w:r>
+        <w:sym w:font="Wingdings" w:char="F0E0"/>
+      </w:r>
+      <w:r>
+        <w:t xml:space="preserve"> Console.  Click “New Console View”.</w:t>
+      </w:r>
+      <w:r>
+        <w:rPr>
+          <w:noProof/>
+        </w:rPr>
+        <w:t xml:space="preserve"> </w:t>
+      </w:r>
+    </w:p>
+    <w:p/>
+    <w:p>
+      <w:r>
+        <w:rPr>
+          <w:noProof/>
+        </w:rPr>
+        <mc:AlternateContent>
+          <mc:Choice Requires="wps">
+            <w:drawing>
+              <wp:anchor distT="0" distB="0" distL="114300" distR="114300" simplePos="0" relativeHeight="251666432" behindDoc="0" locked="0" layoutInCell="1" allowOverlap="1" wp14:anchorId="63E2B37B" wp14:editId="0B0C669B">
+                <wp:simplePos x="0" y="0"/>
+                <wp:positionH relativeFrom="column">
+                  <wp:posOffset>5834130</wp:posOffset>
+                </wp:positionH>
+                <wp:positionV relativeFrom="paragraph">
+                  <wp:posOffset>241917</wp:posOffset>
+                </wp:positionV>
+                <wp:extent cx="1165538" cy="147955"/>
+                <wp:effectExtent l="0" t="0" r="15875" b="23495"/>
+                <wp:wrapNone/>
+                <wp:docPr id="6" name="Rectangle 6"/>
+                <wp:cNvGraphicFramePr/>
+                <a:graphic xmlns:a="http://schemas.openxmlformats.org/drawingml/2006/main">
+                  <a:graphicData uri="http://schemas.microsoft.com/office/word/2010/wordprocessingShape">
+                    <wps:wsp>
+                      <wps:cNvSpPr/>
+                      <wps:spPr>
+                        <a:xfrm>
+                          <a:off x="0" y="0"/>
+                          <a:ext cx="1165538" cy="147955"/>
+                        </a:xfrm>
+                        <a:prstGeom prst="rect">
+                          <a:avLst/>
+                        </a:prstGeom>
+                        <a:noFill/>
+                        <a:ln>
+                          <a:solidFill>
+                            <a:srgbClr val="FF0000"/>
+                          </a:solidFill>
+                        </a:ln>
+                      </wps:spPr>
+                      <wps:style>
+                        <a:lnRef idx="2">
+                          <a:schemeClr val="accent1">
+                            <a:shade val="50000"/>
+                          </a:schemeClr>
+                        </a:lnRef>
+                        <a:fillRef idx="1">
+                          <a:schemeClr val="accent1"/>
+                        </a:fillRef>
+                        <a:effectRef idx="0">
+                          <a:schemeClr val="accent1"/>
+                        </a:effectRef>
+                        <a:fontRef idx="minor">
+                          <a:schemeClr val="lt1"/>
+                        </a:fontRef>
+                      </wps:style>
+                      <wps:bodyPr rot="0" spcFirstLastPara="0" vertOverflow="overflow" horzOverflow="overflow" vert="horz" wrap="square" lIns="91440" tIns="45720" rIns="91440" bIns="45720" numCol="1" spcCol="0" rtlCol="0" fromWordArt="0" anchor="ctr" anchorCtr="0" forceAA="0" compatLnSpc="1">
+                        <a:prstTxWarp prst="textNoShape">
+                          <a:avLst/>
+                        </a:prstTxWarp>
+                        <a:noAutofit/>
+                      </wps:bodyPr>
+                    </wps:wsp>
+                  </a:graphicData>
+                </a:graphic>
+                <wp14:sizeRelH relativeFrom="margin">
+                  <wp14:pctWidth>0</wp14:pctWidth>
+                </wp14:sizeRelH>
+              </wp:anchor>
+            </w:drawing>
+          </mc:Choice>
+          <mc:Fallback>
+            <w:pict>
+              <v:rect id="Rectangle 6" o:spid="_x0000_s1026" style="position:absolute;margin-left:459.4pt;margin-top:19.05pt;width:91.75pt;height:11.65pt;z-index:251666432;visibility:visible;mso-wrap-style:square;mso-width-percent:0;mso-wrap-distance-left:9pt;mso-wrap-distance-top:0;mso-wrap-distance-right:9pt;mso-wrap-distance-bottom:0;mso-position-horizontal:absolute;mso-position-horizontal-relative:text;mso-position-vertical:absolute;mso-position-vertical-relative:text;mso-width-percent:0;mso-width-relative:margin;v-text-anchor:middle" o:gfxdata="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" filled="f" strokecolor="red" strokeweight="2pt"/>
+            </w:pict>
+          </mc:Fallback>
+        </mc:AlternateContent>
+      </w:r>
+    </w:p>
+    <w:p/>
+    <w:p/>
+    <w:p/>
+    <w:p>
+      <w:pPr>
+        <w:pStyle w:val="ListParagraph"/>
+        <w:numPr>
+          <w:ilvl w:val="0"/>
+          <w:numId w:val="3"/>
+        </w:numPr>
+      </w:pPr>
+      <w:r>
+        <w:rPr>
+          <w:noProof/>
+        </w:rPr>
+        <w:drawing>
+          <wp:anchor distT="0" distB="0" distL="114300" distR="114300" simplePos="0" relativeHeight="251663360" behindDoc="1" locked="0" layoutInCell="1" allowOverlap="1" wp14:anchorId="201B1A8D" wp14:editId="4AD66305">
+            <wp:simplePos x="0" y="0"/>
+            <wp:positionH relativeFrom="column">
+              <wp:posOffset>668020</wp:posOffset>
+            </wp:positionH>
+            <wp:positionV relativeFrom="paragraph">
+              <wp:posOffset>320675</wp:posOffset>
+            </wp:positionV>
+            <wp:extent cx="6176010" cy="1487170"/>
+            <wp:effectExtent l="0" t="0" r="0" b="0"/>
+            <wp:wrapTight wrapText="bothSides">
+              <wp:wrapPolygon edited="0">
+                <wp:start x="0" y="0"/>
+                <wp:lineTo x="0" y="21305"/>
+                <wp:lineTo x="21520" y="21305"/>
+                <wp:lineTo x="21520" y="0"/>
+                <wp:lineTo x="0" y="0"/>
+              </wp:wrapPolygon>
+            </wp:wrapTight>
+            <wp:docPr id="4" name="Picture 4"/>
+            <wp:cNvGraphicFramePr>
+              <a:graphicFrameLocks xmlns:a="http://schemas.openxmlformats.org/drawingml/2006/main" noChangeAspect="1"/>
+            </wp:cNvGraphicFramePr>
+            <a:graphic xmlns:a="http://schemas.openxmlformats.org/drawingml/2006/main">
+              <a:graphicData uri="http://schemas.openxmlformats.org/drawingml/2006/picture">
+                <pic:pic xmlns:pic="http://schemas.openxmlformats.org/drawingml/2006/picture">
+                  <pic:nvPicPr>
+                    <pic:cNvPr id="0" name="Picture 2"/>
+                    <pic:cNvPicPr>
+                      <a:picLocks noChangeAspect="1" noChangeArrowheads="1"/>
+                    </pic:cNvPicPr>
+                  </pic:nvPicPr>
+                  <pic:blipFill>
+                    <a:blip r:embed="rId16">
+                      <a:extLst>
+                        <a:ext uri="{28A0092B-C50C-407E-A947-70E740481C1C}">
+                          <a14:useLocalDpi xmlns:a14="http://schemas.microsoft.com/office/drawing/2010/main" val="0"/>
+                        </a:ext>
+                      </a:extLst>
+                    </a:blip>
+                    <a:srcRect/>
+                    <a:stretch>
+                      <a:fillRect/>
+                    </a:stretch>
+                  </pic:blipFill>
+                  <pic:spPr bwMode="auto">
+                    <a:xfrm>
+                      <a:off x="0" y="0"/>
+                      <a:ext cx="6176010" cy="1487170"/>
+                    </a:xfrm>
+                    <a:prstGeom prst="rect">
+                      <a:avLst/>
+                    </a:prstGeom>
+                    <a:noFill/>
+                    <a:ln>
+                      <a:noFill/>
+                    </a:ln>
+                  </pic:spPr>
+                </pic:pic>
+              </a:graphicData>
+            </a:graphic>
+            <wp14:sizeRelH relativeFrom="page">
+              <wp14:pctWidth>0</wp14:pctWidth>
+            </wp14:sizeRelH>
+            <wp14:sizeRelV relativeFrom="page">
+              <wp14:pctHeight>0</wp14:pctHeight>
+            </wp14:sizeRelV>
+          </wp:anchor>
+        </w:drawing>
+      </w:r>
+      <w:r>
+        <w:t>Pin both consoles by click the “Pin Console” button.</w:t>
+      </w:r>
+    </w:p>
+    <w:p>
+      <w:r>
+        <w:rPr>
+          <w:noProof/>
+        </w:rPr>
+        <mc:AlternateContent>
+          <mc:Choice Requires="wps">
+            <w:drawing>
+              <wp:anchor distT="0" distB="0" distL="114300" distR="114300" simplePos="0" relativeHeight="251668480" behindDoc="0" locked="0" layoutInCell="1" allowOverlap="1" wp14:anchorId="1DA1A1D1" wp14:editId="5CC99116">
+                <wp:simplePos x="0" y="0"/>
+                <wp:positionH relativeFrom="column">
+                  <wp:posOffset>6050280</wp:posOffset>
+                </wp:positionH>
+                <wp:positionV relativeFrom="paragraph">
+                  <wp:posOffset>33655</wp:posOffset>
+                </wp:positionV>
+                <wp:extent cx="186690" cy="147955"/>
+                <wp:effectExtent l="0" t="0" r="22860" b="23495"/>
+                <wp:wrapNone/>
+                <wp:docPr id="7" name="Rectangle 7"/>
+                <wp:cNvGraphicFramePr/>
+                <a:graphic xmlns:a="http://schemas.openxmlformats.org/drawingml/2006/main">
+                  <a:graphicData uri="http://schemas.microsoft.com/office/word/2010/wordprocessingShape">
+                    <wps:wsp>
+                      <wps:cNvSpPr/>
+                      <wps:spPr>
+                        <a:xfrm>
+                          <a:off x="0" y="0"/>
+                          <a:ext cx="186690" cy="147955"/>
+                        </a:xfrm>
+                        <a:prstGeom prst="rect">
+                          <a:avLst/>
+                        </a:prstGeom>
+                        <a:noFill/>
+                        <a:ln>
+                          <a:solidFill>
+                            <a:srgbClr val="FF0000"/>
+                          </a:solidFill>
+                        </a:ln>
+                      </wps:spPr>
+                      <wps:style>
+                        <a:lnRef idx="2">
+                          <a:schemeClr val="accent1">
+                            <a:shade val="50000"/>
+                          </a:schemeClr>
+                        </a:lnRef>
+                        <a:fillRef idx="1">
+                          <a:schemeClr val="accent1"/>
+                        </a:fillRef>
+                        <a:effectRef idx="0">
+                          <a:schemeClr val="accent1"/>
+                        </a:effectRef>
+                        <a:fontRef idx="minor">
+                          <a:schemeClr val="lt1"/>
+                        </a:fontRef>
+                      </wps:style>
+                      <wps:bodyPr rot="0" spcFirstLastPara="0" vertOverflow="overflow" horzOverflow="overflow" vert="horz" wrap="square" lIns="91440" tIns="45720" rIns="91440" bIns="45720" numCol="1" spcCol="0" rtlCol="0" fromWordArt="0" anchor="ctr" anchorCtr="0" forceAA="0" compatLnSpc="1">
+                        <a:prstTxWarp prst="textNoShape">
+                          <a:avLst/>
+                        </a:prstTxWarp>
+                        <a:noAutofit/>
+                      </wps:bodyPr>
+                    </wps:wsp>
+                  </a:graphicData>
+                </a:graphic>
+              </wp:anchor>
+            </w:drawing>
+          </mc:Choice>
+          <mc:Fallback>
+            <w:pict>
+              <v:rect id="Rectangle 7" o:spid="_x0000_s1026" style="position:absolute;margin-left:476.4pt;margin-top:2.65pt;width:14.7pt;height:11.65pt;z-index:251668480;visibility:visible;mso-wrap-style:square;mso-wrap-distance-left:9pt;mso-wrap-distance-top:0;mso-wrap-distance-right:9pt;mso-wrap-distance-bottom:0;mso-position-horizontal:absolute;mso-position-horizontal-relative:text;mso-position-vertical:absolute;mso-position-vertical-relative:text;v-text-anchor:middle" o:gfxdata="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" filled="f" strokecolor="red" strokeweight="2pt"/>
+            </w:pict>
+          </mc:Fallback>
+        </mc:AlternateContent>
+      </w:r>
+    </w:p>
+    <w:p/>
+    <w:p/>
+    <w:p/>
+    <w:p/>
+    <w:p>
+      <w:r>
+        <w:tab/>
+      </w:r>
+    </w:p>
+    <w:p>
+      <w:r>
+        <w:br w:type="page"/>
+      </w:r>
+    </w:p>
+    <w:p>
+      <w:pPr>
+        <w:ind w:firstLine="720"/>
+      </w:pPr>
+      <w:r>
+        <w:rPr>
+          <w:noProof/>
+        </w:rPr>
+        <w:lastRenderedPageBreak/>
+        <mc:AlternateContent>
+          <mc:Choice Requires="wpg">
+            <w:drawing>
+              <wp:anchor distT="0" distB="0" distL="114300" distR="114300" simplePos="0" relativeHeight="251677696" behindDoc="0" locked="0" layoutInCell="1" allowOverlap="1">
+                <wp:simplePos x="0" y="0"/>
+                <wp:positionH relativeFrom="column">
+                  <wp:posOffset>682580</wp:posOffset>
+                </wp:positionH>
+                <wp:positionV relativeFrom="paragraph">
+                  <wp:posOffset>296214</wp:posOffset>
+                </wp:positionV>
+                <wp:extent cx="6317088" cy="3406462"/>
+                <wp:effectExtent l="0" t="0" r="26670" b="3810"/>
+                <wp:wrapNone/>
+                <wp:docPr id="13" name="Group 13"/>
+                <wp:cNvGraphicFramePr/>
+                <a:graphic xmlns:a="http://schemas.openxmlformats.org/drawingml/2006/main">
+                  <a:graphicData uri="http://schemas.microsoft.com/office/word/2010/wordprocessingGroup">
+                    <wpg:wgp>
+                      <wpg:cNvGrpSpPr/>
+                      <wpg:grpSpPr>
+                        <a:xfrm>
+                          <a:off x="0" y="0"/>
+                          <a:ext cx="6317088" cy="3406462"/>
+                          <a:chOff x="0" y="0"/>
+                          <a:chExt cx="6317088" cy="3406462"/>
+                        </a:xfrm>
+                      </wpg:grpSpPr>
+                      <pic:pic xmlns:pic="http://schemas.openxmlformats.org/drawingml/2006/picture">
+                        <pic:nvPicPr>
+                          <pic:cNvPr id="5" name="Picture 5"/>
+                          <pic:cNvPicPr>
+                            <a:picLocks noChangeAspect="1"/>
+                          </pic:cNvPicPr>
+                        </pic:nvPicPr>
+                        <pic:blipFill>
+                          <a:blip r:embed="rId17" cstate="print">
+                            <a:extLst>
+                              <a:ext uri="{28A0092B-C50C-407E-A947-70E740481C1C}">
+                                <a14:useLocalDpi xmlns:a14="http://schemas.microsoft.com/office/drawing/2010/main" val="0"/>
+                              </a:ext>
+                            </a:extLst>
+                          </a:blip>
+                          <a:srcRect/>
+                          <a:stretch>
+                            <a:fillRect/>
+                          </a:stretch>
+                        </pic:blipFill>
+                        <pic:spPr bwMode="auto">
+                          <a:xfrm>
+                            <a:off x="0" y="0"/>
+                            <a:ext cx="6317088" cy="3406462"/>
+                          </a:xfrm>
+                          <a:prstGeom prst="rect">
+                            <a:avLst/>
+                          </a:prstGeom>
+                          <a:noFill/>
+                          <a:ln>
+                            <a:noFill/>
+                          </a:ln>
+                        </pic:spPr>
+                      </pic:pic>
+                      <wps:wsp>
+                        <wps:cNvPr id="9" name="Rectangle 9"/>
+                        <wps:cNvSpPr/>
+                        <wps:spPr>
+                          <a:xfrm>
+                            <a:off x="1571223" y="135228"/>
+                            <a:ext cx="186690" cy="147955"/>
+                          </a:xfrm>
+                          <a:prstGeom prst="rect">
+                            <a:avLst/>
+                          </a:prstGeom>
+                          <a:noFill/>
+                          <a:ln>
+                            <a:solidFill>
+                              <a:srgbClr val="FF0000"/>
+                            </a:solidFill>
+                          </a:ln>
+                        </wps:spPr>
+                        <wps:style>
+                          <a:lnRef idx="2">
+                            <a:schemeClr val="accent1">
+                              <a:shade val="50000"/>
+                            </a:schemeClr>
+                          </a:lnRef>
+                          <a:fillRef idx="1">
+                            <a:schemeClr val="accent1"/>
+                          </a:fillRef>
+                          <a:effectRef idx="0">
+                            <a:schemeClr val="accent1"/>
+                          </a:effectRef>
+                          <a:fontRef idx="minor">
+                            <a:schemeClr val="lt1"/>
+                          </a:fontRef>
+                        </wps:style>
+                        <wps:bodyPr rot="0" spcFirstLastPara="0" vertOverflow="overflow" horzOverflow="overflow" vert="horz" wrap="square" lIns="91440" tIns="45720" rIns="91440" bIns="45720" numCol="1" spcCol="0" rtlCol="0" fromWordArt="0" anchor="ctr" anchorCtr="0" forceAA="0" compatLnSpc="1">
+                          <a:prstTxWarp prst="textNoShape">
+                            <a:avLst/>
+                          </a:prstTxWarp>
+                          <a:noAutofit/>
+                        </wps:bodyPr>
+                      </wps:wsp>
+                      <wps:wsp>
+                        <wps:cNvPr id="10" name="Rectangle 10"/>
+                        <wps:cNvSpPr/>
+                        <wps:spPr>
+                          <a:xfrm>
+                            <a:off x="5795493" y="2749640"/>
+                            <a:ext cx="186690" cy="147955"/>
+                          </a:xfrm>
+                          <a:prstGeom prst="rect">
+                            <a:avLst/>
+                          </a:prstGeom>
+                          <a:noFill/>
+                          <a:ln>
+                            <a:solidFill>
+                              <a:srgbClr val="FF0000"/>
+                            </a:solidFill>
+                          </a:ln>
+                        </wps:spPr>
+                        <wps:style>
+                          <a:lnRef idx="2">
+                            <a:schemeClr val="accent1">
+                              <a:shade val="50000"/>
+                            </a:schemeClr>
+                          </a:lnRef>
+                          <a:fillRef idx="1">
+                            <a:schemeClr val="accent1"/>
+                          </a:fillRef>
+                          <a:effectRef idx="0">
+                            <a:schemeClr val="accent1"/>
+                          </a:effectRef>
+                          <a:fontRef idx="minor">
+                            <a:schemeClr val="lt1"/>
+                          </a:fontRef>
+                        </wps:style>
+                        <wps:bodyPr rot="0" spcFirstLastPara="0" vertOverflow="overflow" horzOverflow="overflow" vert="horz" wrap="square" lIns="91440" tIns="45720" rIns="91440" bIns="45720" numCol="1" spcCol="0" rtlCol="0" fromWordArt="0" anchor="ctr" anchorCtr="0" forceAA="0" compatLnSpc="1">
+                          <a:prstTxWarp prst="textNoShape">
+                            <a:avLst/>
+                          </a:prstTxWarp>
+                          <a:noAutofit/>
+                        </wps:bodyPr>
+                      </wps:wsp>
+                      <wps:wsp>
+                        <wps:cNvPr id="11" name="Rectangle 11"/>
+                        <wps:cNvSpPr/>
+                        <wps:spPr>
+                          <a:xfrm>
+                            <a:off x="4037527" y="2955701"/>
+                            <a:ext cx="2279561" cy="186744"/>
+                          </a:xfrm>
+                          <a:prstGeom prst="rect">
+                            <a:avLst/>
+                          </a:prstGeom>
+                          <a:noFill/>
+                          <a:ln>
+                            <a:solidFill>
+                              <a:srgbClr val="FF0000"/>
+                            </a:solidFill>
+                          </a:ln>
+                        </wps:spPr>
+                        <wps:style>
+                          <a:lnRef idx="2">
+                            <a:schemeClr val="accent1">
+                              <a:shade val="50000"/>
+                            </a:schemeClr>
+                          </a:lnRef>
+                          <a:fillRef idx="1">
+                            <a:schemeClr val="accent1"/>
+                          </a:fillRef>
+                          <a:effectRef idx="0">
+                            <a:schemeClr val="accent1"/>
+                          </a:effectRef>
+                          <a:fontRef idx="minor">
+                            <a:schemeClr val="lt1"/>
+                          </a:fontRef>
+                        </wps:style>
+                        <wps:bodyPr rot="0" spcFirstLastPara="0" vertOverflow="overflow" horzOverflow="overflow" vert="horz" wrap="square" lIns="91440" tIns="45720" rIns="91440" bIns="45720" numCol="1" spcCol="0" rtlCol="0" fromWordArt="0" anchor="ctr" anchorCtr="0" forceAA="0" compatLnSpc="1">
+                          <a:prstTxWarp prst="textNoShape">
+                            <a:avLst/>
+                          </a:prstTxWarp>
+                          <a:noAutofit/>
+                        </wps:bodyPr>
+                      </wps:wsp>
+                    </wpg:wgp>
+                  </a:graphicData>
+                </a:graphic>
+              </wp:anchor>
+            </w:drawing>
+          </mc:Choice>
+          <mc:Fallback>
+            <w:pict>
+              <v:group id="Group 13" o:spid="_x0000_s1026" style="position:absolute;margin-left:53.75pt;margin-top:23.3pt;width:497.4pt;height:268.25pt;z-index:251677696" coordsize="63170,34064" o:gfxdata="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">
+                <v:shapetype id="_x0000_t75" coordsize="21600,21600" o:spt="75" o:preferrelative="t" path="m@4@5l@4@11@9@11@9@5xe" filled="f" stroked="f">
+                  <v:stroke joinstyle="miter"/>
+                  <v:formulas>
+                    <v:f eqn="if lineDrawn pixelLineWidth 0"/>
+                    <v:f eqn="sum @0 1 0"/>
+                    <v:f eqn="sum 0 0 @1"/>
+                    <v:f eqn="prod @2 1 2"/>
+                    <v:f eqn="prod @3 21600 pixelWidth"/>
+                    <v:f eqn="prod @3 21600 pixelHeight"/>
+                    <v:f eqn="sum @0 0 1"/>
+                    <v:f eqn="prod @6 1 2"/>
+                    <v:f eqn="prod @7 21600 pixelWidth"/>
+                    <v:f eqn="sum @8 21600 0"/>
+                    <v:f eqn="prod @7 21600 pixelHeight"/>
+                    <v:f eqn="sum @10 21600 0"/>
+                  </v:formulas>
+                  <v:path o:extrusionok="f" gradientshapeok="t" o:connecttype="rect"/>
+                  <o:lock v:ext="edit" aspectratio="t"/>
+                </v:shapetype>
+                <v:shape id="Picture 5" o:spid="_x0000_s1027" type="#_x0000_t75" style="position:absolute;width:63170;height:34064;visibility:visible;mso-wrap-style:square" o:gfxdata="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">
+                  <v:imagedata r:id="rId18" o:title=""/>
+                  <v:path arrowok="t"/>
+                </v:shape>
+                <v:rect id="Rectangle 9" o:spid="_x0000_s1028" style="position:absolute;left:15712;top:1352;width:1867;height:1479;visibility:visible;mso-wrap-style:square;v-text-anchor:middle" o:gfxdata="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" filled="f" strokecolor="red" strokeweight="2pt"/>
+                <v:rect id="Rectangle 10" o:spid="_x0000_s1029" style="position:absolute;left:57954;top:27496;width:1867;height:1479;visibility:visible;mso-wrap-style:square;v-text-anchor:middle" o:gfxdata="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" filled="f" strokecolor="red" strokeweight="2pt"/>
+                <v:rect id="Rectangle 11" o:spid="_x0000_s1030" style="position:absolute;left:40375;top:29557;width:22795;height:1867;visibility:visible;mso-wrap-style:square;v-text-anchor:middle" o:gfxdata="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" filled="f" strokecolor="red" strokeweight="2pt"/>
+              </v:group>
+            </w:pict>
+          </mc:Fallback>
+        </mc:AlternateContent>
+      </w:r>
+      <w:r>
+        <w:t>3 .  Launch the program on main.java.  Press the “Run” button twice.</w:t>
+      </w:r>
+    </w:p>
+    <w:p/>
+    <w:p/>
+    <w:p/>
+    <w:p/>
+    <w:p/>
+    <w:p/>
+    <w:p/>
+    <w:p/>
+    <w:p/>
+    <w:p/>
+    <w:p/>
+    <w:p>
+      <w:pPr>
+        <w:ind w:left="1440"/>
+      </w:pPr>
+      <w:r>
+        <w:t xml:space="preserve">Notice that if you click the drop by button you will notice TWO instances of main running.  Select a </w:t>
+      </w:r>
+      <w:r>
+        <w:t>different instance</w:t>
+      </w:r>
+      <w:r>
+        <w:t xml:space="preserve"> for each Console View.</w:t>
+      </w:r>
+      <w:r>
+        <w:t xml:space="preserve"> </w:t>
+      </w:r>
+    </w:p>
+    <w:p>
+      <w:pPr>
+        <w:ind w:left="1440"/>
+      </w:pPr>
+      <w:r>
+        <w:t>You can separate the views by dragging one Console View to the left in order to split screen your display.</w:t>
+      </w:r>
+    </w:p>
+    <w:p>
+      <w:r>
+        <w:rPr>
+          <w:noProof/>
+        </w:rPr>
+        <w:drawing>
+          <wp:anchor distT="0" distB="0" distL="114300" distR="114300" simplePos="0" relativeHeight="251678720" behindDoc="1" locked="0" layoutInCell="1" allowOverlap="1" wp14:anchorId="264881B7" wp14:editId="46A4FF47">
+            <wp:simplePos x="0" y="0"/>
+            <wp:positionH relativeFrom="column">
+              <wp:posOffset>958850</wp:posOffset>
+            </wp:positionH>
+            <wp:positionV relativeFrom="paragraph">
+              <wp:posOffset>76835</wp:posOffset>
+            </wp:positionV>
+            <wp:extent cx="5943600" cy="1977390"/>
+            <wp:effectExtent l="0" t="0" r="0" b="3810"/>
+            <wp:wrapTight wrapText="bothSides">
+              <wp:wrapPolygon edited="0">
+                <wp:start x="0" y="0"/>
+                <wp:lineTo x="0" y="21434"/>
+                <wp:lineTo x="21531" y="21434"/>
+                <wp:lineTo x="21531" y="0"/>
+                <wp:lineTo x="0" y="0"/>
+              </wp:wrapPolygon>
+            </wp:wrapTight>
+            <wp:docPr id="14" name="Picture 14"/>
+            <wp:cNvGraphicFramePr>
+              <a:graphicFrameLocks xmlns:a="http://schemas.openxmlformats.org/drawingml/2006/main" noChangeAspect="1"/>
+            </wp:cNvGraphicFramePr>
+            <a:graphic xmlns:a="http://schemas.openxmlformats.org/drawingml/2006/main">
+              <a:graphicData uri="http://schemas.openxmlformats.org/drawingml/2006/picture">
+                <pic:pic xmlns:pic="http://schemas.openxmlformats.org/drawingml/2006/picture">
+                  <pic:nvPicPr>
+                    <pic:cNvPr id="0" name=""/>
+                    <pic:cNvPicPr/>
+                  </pic:nvPicPr>
+                  <pic:blipFill>
+                    <a:blip r:embed="rId19" cstate="print">
+                      <a:extLst>
+                        <a:ext uri="{28A0092B-C50C-407E-A947-70E740481C1C}">
+                          <a14:useLocalDpi xmlns:a14="http://schemas.microsoft.com/office/drawing/2010/main" val="0"/>
+                        </a:ext>
+                      </a:extLst>
+                    </a:blip>
+                    <a:stretch>
+                      <a:fillRect/>
+                    </a:stretch>
+                  </pic:blipFill>
+                  <pic:spPr>
+                    <a:xfrm>
+                      <a:off x="0" y="0"/>
+                      <a:ext cx="5943600" cy="1977390"/>
+                    </a:xfrm>
+                    <a:prstGeom prst="rect">
+                      <a:avLst/>
+                    </a:prstGeom>
+                  </pic:spPr>
+                </pic:pic>
+              </a:graphicData>
+            </a:graphic>
+            <wp14:sizeRelH relativeFrom="page">
+              <wp14:pctWidth>0</wp14:pctWidth>
+            </wp14:sizeRelH>
+            <wp14:sizeRelV relativeFrom="page">
+              <wp14:pctHeight>0</wp14:pctHeight>
+            </wp14:sizeRelV>
+          </wp:anchor>
+        </w:drawing>
+      </w:r>
+      <w:r>
+        <w:tab/>
+      </w:r>
+    </w:p>
+    <w:p>
+      <w:r>
+        <w:br w:type="page"/>
+      </w:r>
+    </w:p>
+    <w:p>
+      <w:pPr>
+        <w:ind w:left="720"/>
+      </w:pPr>
+      <w:r>
+        <w:lastRenderedPageBreak/>
+        <w:t>4.</w:t>
+      </w:r>
+      <w:r>
+        <w:tab/>
+      </w:r>
+      <w:r>
+        <w:t xml:space="preserve">Enter option “3” which selects “Server – Local host – File Transfer” into one Console View.  </w:t>
+      </w:r>
+    </w:p>
+    <w:p>
+      <w:pPr>
+        <w:ind w:left="720"/>
+      </w:pPr>
+      <w:r>
+        <w:tab/>
+        <w:t xml:space="preserve">Then enter option “2” which selects </w:t>
+      </w:r>
+      <w:r>
+        <w:t>“Client – Local host – File Transfer” into the second Console View.</w:t>
+      </w:r>
+    </w:p>
+    <w:p>
+      <w:pPr>
+        <w:ind w:left="720"/>
+      </w:pPr>
+      <w:r>
+        <w:tab/>
+        <w:t>In the Client Console View, enter the ABSOLUTE PATH of the text file you are requesting.</w:t>
+      </w:r>
+    </w:p>
+    <w:p>
+      <w:pPr>
+        <w:ind w:left="720"/>
+      </w:pPr>
+      <w:r>
+        <w:rPr>
+          <w:noProof/>
+        </w:rPr>
+        <mc:AlternateContent>
+          <mc:Choice Requires="wps">
+            <w:drawing>
+              <wp:anchor distT="0" distB="0" distL="114300" distR="114300" simplePos="0" relativeHeight="251684864" behindDoc="0" locked="0" layoutInCell="1" allowOverlap="1" wp14:anchorId="150C6A63" wp14:editId="185A04B3">
+                <wp:simplePos x="0" y="0"/>
+                <wp:positionH relativeFrom="column">
+                  <wp:posOffset>914400</wp:posOffset>
+                </wp:positionH>
+                <wp:positionV relativeFrom="paragraph">
+                  <wp:posOffset>897792</wp:posOffset>
+                </wp:positionV>
+                <wp:extent cx="1551904" cy="147955"/>
+                <wp:effectExtent l="0" t="0" r="10795" b="23495"/>
+                <wp:wrapNone/>
+                <wp:docPr id="19" name="Rectangle 19"/>
+                <wp:cNvGraphicFramePr/>
+                <a:graphic xmlns:a="http://schemas.openxmlformats.org/drawingml/2006/main">
+                  <a:graphicData uri="http://schemas.microsoft.com/office/word/2010/wordprocessingShape">
+                    <wps:wsp>
+                      <wps:cNvSpPr/>
+                      <wps:spPr>
+                        <a:xfrm>
+                          <a:off x="0" y="0"/>
+                          <a:ext cx="1551904" cy="147955"/>
+                        </a:xfrm>
+                        <a:prstGeom prst="rect">
+                          <a:avLst/>
+                        </a:prstGeom>
+                        <a:noFill/>
+                        <a:ln>
+                          <a:solidFill>
+                            <a:srgbClr val="FF0000"/>
+                          </a:solidFill>
+                        </a:ln>
+                      </wps:spPr>
+                      <wps:style>
+                        <a:lnRef idx="2">
+                          <a:schemeClr val="accent1">
+                            <a:shade val="50000"/>
+                          </a:schemeClr>
+                        </a:lnRef>
+                        <a:fillRef idx="1">
+                          <a:schemeClr val="accent1"/>
+                        </a:fillRef>
+                        <a:effectRef idx="0">
+                          <a:schemeClr val="accent1"/>
+                        </a:effectRef>
+                        <a:fontRef idx="minor">
+                          <a:schemeClr val="lt1"/>
+                        </a:fontRef>
+                      </wps:style>
+                      <wps:bodyPr rot="0" spcFirstLastPara="0" vertOverflow="overflow" horzOverflow="overflow" vert="horz" wrap="square" lIns="91440" tIns="45720" rIns="91440" bIns="45720" numCol="1" spcCol="0" rtlCol="0" fromWordArt="0" anchor="ctr" anchorCtr="0" forceAA="0" compatLnSpc="1">
+                        <a:prstTxWarp prst="textNoShape">
+                          <a:avLst/>
+                        </a:prstTxWarp>
+                        <a:noAutofit/>
+                      </wps:bodyPr>
+                    </wps:wsp>
+                  </a:graphicData>
+                </a:graphic>
+                <wp14:sizeRelH relativeFrom="margin">
+                  <wp14:pctWidth>0</wp14:pctWidth>
+                </wp14:sizeRelH>
+              </wp:anchor>
+            </w:drawing>
+          </mc:Choice>
+          <mc:Fallback>
+            <w:pict>
+              <v:rect id="Rectangle 19" o:spid="_x0000_s1026" style="position:absolute;margin-left:1in;margin-top:70.7pt;width:122.2pt;height:11.65pt;z-index:251684864;visibility:visible;mso-wrap-style:square;mso-width-percent:0;mso-wrap-distance-left:9pt;mso-wrap-distance-top:0;mso-wrap-distance-right:9pt;mso-wrap-distance-bottom:0;mso-position-horizontal:absolute;mso-position-horizontal-relative:text;mso-position-vertical:absolute;mso-position-vertical-relative:text;mso-width-percent:0;mso-width-relative:margin;v-text-anchor:middle" o:gfxdata="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" filled="f" strokecolor="red" strokeweight="2pt"/>
+            </w:pict>
+          </mc:Fallback>
+        </mc:AlternateContent>
+      </w:r>
+      <w:r>
+        <w:rPr>
+          <w:noProof/>
+        </w:rPr>
+        <mc:AlternateContent>
+          <mc:Choice Requires="wps">
+            <w:drawing>
+              <wp:anchor distT="0" distB="0" distL="114300" distR="114300" simplePos="0" relativeHeight="251682816" behindDoc="0" locked="0" layoutInCell="1" allowOverlap="1" wp14:anchorId="0CFA030B" wp14:editId="6E536861">
+                <wp:simplePos x="0" y="0"/>
+                <wp:positionH relativeFrom="column">
+                  <wp:posOffset>1431997</wp:posOffset>
+                </wp:positionH>
+                <wp:positionV relativeFrom="paragraph">
+                  <wp:posOffset>667975</wp:posOffset>
+                </wp:positionV>
+                <wp:extent cx="186690" cy="147955"/>
+                <wp:effectExtent l="0" t="0" r="22860" b="23495"/>
+                <wp:wrapNone/>
+                <wp:docPr id="18" name="Rectangle 18"/>
+                <wp:cNvGraphicFramePr/>
+                <a:graphic xmlns:a="http://schemas.openxmlformats.org/drawingml/2006/main">
+                  <a:graphicData uri="http://schemas.microsoft.com/office/word/2010/wordprocessingShape">
+                    <wps:wsp>
+                      <wps:cNvSpPr/>
+                      <wps:spPr>
+                        <a:xfrm>
+                          <a:off x="0" y="0"/>
+                          <a:ext cx="186690" cy="147955"/>
+                        </a:xfrm>
+                        <a:prstGeom prst="rect">
+                          <a:avLst/>
+                        </a:prstGeom>
+                        <a:noFill/>
+                        <a:ln>
+                          <a:solidFill>
+                            <a:srgbClr val="FF0000"/>
+                          </a:solidFill>
+                        </a:ln>
+                      </wps:spPr>
+                      <wps:style>
+                        <a:lnRef idx="2">
+                          <a:schemeClr val="accent1">
+                            <a:shade val="50000"/>
+                          </a:schemeClr>
+                        </a:lnRef>
+                        <a:fillRef idx="1">
+                          <a:schemeClr val="accent1"/>
+                        </a:fillRef>
+                        <a:effectRef idx="0">
+                          <a:schemeClr val="accent1"/>
+                        </a:effectRef>
+                        <a:fontRef idx="minor">
+                          <a:schemeClr val="lt1"/>
+                        </a:fontRef>
+                      </wps:style>
+                      <wps:bodyPr rot="0" spcFirstLastPara="0" vertOverflow="overflow" horzOverflow="overflow" vert="horz" wrap="square" lIns="91440" tIns="45720" rIns="91440" bIns="45720" numCol="1" spcCol="0" rtlCol="0" fromWordArt="0" anchor="ctr" anchorCtr="0" forceAA="0" compatLnSpc="1">
+                        <a:prstTxWarp prst="textNoShape">
+                          <a:avLst/>
+                        </a:prstTxWarp>
+                        <a:noAutofit/>
+                      </wps:bodyPr>
+                    </wps:wsp>
+                  </a:graphicData>
+                </a:graphic>
+              </wp:anchor>
+            </w:drawing>
+          </mc:Choice>
+          <mc:Fallback>
+            <w:pict>
+              <v:rect id="Rectangle 18" o:spid="_x0000_s1026" style="position:absolute;margin-left:112.75pt;margin-top:52.6pt;width:14.7pt;height:11.65pt;z-index:251682816;visibility:visible;mso-wrap-style:square;mso-wrap-distance-left:9pt;mso-wrap-distance-top:0;mso-wrap-distance-right:9pt;mso-wrap-distance-bottom:0;mso-position-horizontal:absolute;mso-position-horizontal-relative:text;mso-position-vertical:absolute;mso-position-vertical-relative:text;v-text-anchor:middle" o:gfxdata="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" filled="f" strokecolor="red" strokeweight="2pt"/>
+            </w:pict>
+          </mc:Fallback>
+        </mc:AlternateContent>
+      </w:r>
+      <w:r>
+        <w:rPr>
+          <w:noProof/>
+        </w:rPr>
+        <mc:AlternateContent>
+          <mc:Choice Requires="wps">
+            <w:drawing>
+              <wp:anchor distT="0" distB="0" distL="114300" distR="114300" simplePos="0" relativeHeight="251680768" behindDoc="0" locked="0" layoutInCell="1" allowOverlap="1" wp14:anchorId="6887BB6F" wp14:editId="3A2E8A8F">
+                <wp:simplePos x="0" y="0"/>
+                <wp:positionH relativeFrom="column">
+                  <wp:posOffset>4383405</wp:posOffset>
+                </wp:positionH>
+                <wp:positionV relativeFrom="paragraph">
+                  <wp:posOffset>747395</wp:posOffset>
+                </wp:positionV>
+                <wp:extent cx="186690" cy="147955"/>
+                <wp:effectExtent l="0" t="0" r="22860" b="23495"/>
+                <wp:wrapNone/>
+                <wp:docPr id="16" name="Rectangle 16"/>
+                <wp:cNvGraphicFramePr/>
+                <a:graphic xmlns:a="http://schemas.openxmlformats.org/drawingml/2006/main">
+                  <a:graphicData uri="http://schemas.microsoft.com/office/word/2010/wordprocessingShape">
+                    <wps:wsp>
+                      <wps:cNvSpPr/>
+                      <wps:spPr>
+                        <a:xfrm>
+                          <a:off x="0" y="0"/>
+                          <a:ext cx="186690" cy="147955"/>
+                        </a:xfrm>
+                        <a:prstGeom prst="rect">
+                          <a:avLst/>
+                        </a:prstGeom>
+                        <a:noFill/>
+                        <a:ln>
+                          <a:solidFill>
+                            <a:srgbClr val="FF0000"/>
+                          </a:solidFill>
+                        </a:ln>
+                      </wps:spPr>
+                      <wps:style>
+                        <a:lnRef idx="2">
+                          <a:schemeClr val="accent1">
+                            <a:shade val="50000"/>
+                          </a:schemeClr>
+                        </a:lnRef>
+                        <a:fillRef idx="1">
+                          <a:schemeClr val="accent1"/>
+                        </a:fillRef>
+                        <a:effectRef idx="0">
+                          <a:schemeClr val="accent1"/>
+                        </a:effectRef>
+                        <a:fontRef idx="minor">
+                          <a:schemeClr val="lt1"/>
+                        </a:fontRef>
+                      </wps:style>
+                      <wps:bodyPr rot="0" spcFirstLastPara="0" vertOverflow="overflow" horzOverflow="overflow" vert="horz" wrap="square" lIns="91440" tIns="45720" rIns="91440" bIns="45720" numCol="1" spcCol="0" rtlCol="0" fromWordArt="0" anchor="ctr" anchorCtr="0" forceAA="0" compatLnSpc="1">
+                        <a:prstTxWarp prst="textNoShape">
+                          <a:avLst/>
+                        </a:prstTxWarp>
+                        <a:noAutofit/>
+                      </wps:bodyPr>
+                    </wps:wsp>
+                  </a:graphicData>
+                </a:graphic>
+              </wp:anchor>
+            </w:drawing>
+          </mc:Choice>
+          <mc:Fallback>
+            <w:pict>
+              <v:rect id="Rectangle 16" o:spid="_x0000_s1026" style="position:absolute;margin-left:345.15pt;margin-top:58.85pt;width:14.7pt;height:11.65pt;z-index:251680768;visibility:visible;mso-wrap-style:square;mso-wrap-distance-left:9pt;mso-wrap-distance-top:0;mso-wrap-distance-right:9pt;mso-wrap-distance-bottom:0;mso-position-horizontal:absolute;mso-position-horizontal-relative:text;mso-position-vertical:absolute;mso-position-vertical-relative:text;v-text-anchor:middle" o:gfxdata="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" filled="f" strokecolor="red" strokeweight="2pt"/>
+            </w:pict>
+          </mc:Fallback>
+        </mc:AlternateContent>
+      </w:r>
+      <w:r>
+        <w:tab/>
+      </w:r>
+      <w:r>
+        <w:rPr>
+          <w:noProof/>
+        </w:rPr>
+        <w:drawing>
+          <wp:inline distT="0" distB="0" distL="0" distR="0" wp14:anchorId="03AC642A" wp14:editId="078B53B6">
+            <wp:extent cx="5943600" cy="1331595"/>
+            <wp:effectExtent l="0" t="0" r="0" b="1905"/>
+            <wp:docPr id="15" name="Picture 15"/>
+            <wp:cNvGraphicFramePr>
+              <a:graphicFrameLocks xmlns:a="http://schemas.openxmlformats.org/drawingml/2006/main" noChangeAspect="1"/>
+            </wp:cNvGraphicFramePr>
+            <a:graphic xmlns:a="http://schemas.openxmlformats.org/drawingml/2006/main">
+              <a:graphicData uri="http://schemas.openxmlformats.org/drawingml/2006/picture">
+                <pic:pic xmlns:pic="http://schemas.openxmlformats.org/drawingml/2006/picture">
+                  <pic:nvPicPr>
+                    <pic:cNvPr id="0" name=""/>
+                    <pic:cNvPicPr/>
+                  </pic:nvPicPr>
+                  <pic:blipFill>
+                    <a:blip r:embed="rId20"/>
+                    <a:stretch>
+                      <a:fillRect/>
+                    </a:stretch>
+                  </pic:blipFill>
+                  <pic:spPr>
+                    <a:xfrm>
+                      <a:off x="0" y="0"/>
+                      <a:ext cx="5943600" cy="1331595"/>
+                    </a:xfrm>
+                    <a:prstGeom prst="rect">
+                      <a:avLst/>
+                    </a:prstGeom>
+                  </pic:spPr>
+                </pic:pic>
+              </a:graphicData>
+            </a:graphic>
+          </wp:inline>
+        </w:drawing>
+      </w:r>
+    </w:p>
+    <w:p>
+      <w:pPr>
+        <w:ind w:left="720"/>
+      </w:pPr>
+    </w:p>
+    <w:p>
+      <w:pPr>
+        <w:ind w:left="720"/>
+      </w:pPr>
+      <w:r>
+        <w:t xml:space="preserve">5. </w:t>
+      </w:r>
+      <w:r>
+        <w:tab/>
+        <w:t>Retrieve output file (which will be appended by ______) in the following directory:</w:t>
+      </w:r>
+    </w:p>
+    <w:p>
+      <w:pPr>
+        <w:ind w:left="720"/>
+      </w:pPr>
+      <w:bookmarkStart w:id="0" w:name="_GoBack"/>
+      <w:bookmarkEnd w:id="0"/>
     </w:p>
     <w:sectPr>
       <w:pgSz w:w="12240" w:h="15840"/>
@@ -678,16 +1748,16 @@
 <file path=word/numbering.xml><?xml version="1.0" encoding="utf-8"?>
 <w:numbering xmlns:wpc="http://schemas.microsoft.com/office/word/2010/wordprocessingCanvas" xmlns:mc="http://schemas.openxmlformats.org/markup-compatibility/2006" xmlns:o="urn:schemas-microsoft-com:office:office" xmlns:r="http://schemas.openxmlformats.org/officeDocument/2006/relationships" xmlns:m="http://schemas.openxmlformats.org/officeDocument/2006/math" xmlns:v="urn:schemas-microsoft-com:vml" xmlns:wp14="http://schemas.microsoft.com/office/word/2010/wordprocessingDrawing" xmlns:wp="http://schemas.openxmlformats.org/drawingml/2006/wordprocessingDrawing" xmlns:w10="urn:schemas-microsoft-com:office:word" xmlns:w="http://schemas.openxmlformats.org/wordprocessingml/2006/main" xmlns:w14="http://schemas.microsoft.com/office/word/2010/wordml" xmlns:wpg="http://schemas.microsoft.com/office/word/2010/wordprocessingGroup" xmlns:wpi="http://schemas.microsoft.com/office/word/2010/wordprocessingInk" xmlns:wne="http://schemas.microsoft.com/office/word/2006/wordml" xmlns:wps="http://schemas.microsoft.com/office/word/2010/wordprocessingShape" mc:Ignorable="w14 wp14">
   <w:abstractNum w:abstractNumId="0">
-    <w:nsid w:val="1B9B35E9"/>
+    <w:nsid w:val="080C56AC"/>
     <w:multiLevelType w:val="hybridMultilevel"/>
-    <w:tmpl w:val="19621FAA"/>
-    <w:lvl w:ilvl="0" w:tplc="0409000F">
+    <w:tmpl w:val="09CC399A"/>
+    <w:lvl w:ilvl="0" w:tplc="D23AA59E">
       <w:start w:val="1"/>
       <w:numFmt w:val="decimal"/>
       <w:lvlText w:val="%1."/>
       <w:lvlJc w:val="left"/>
       <w:pPr>
-        <w:ind w:left="720" w:hanging="360"/>
+        <w:ind w:left="1080" w:hanging="360"/>
       </w:pPr>
       <w:rPr>
         <w:rFonts w:hint="default"/>
@@ -699,7 +1769,7 @@
       <w:lvlText w:val="%2."/>
       <w:lvlJc w:val="left"/>
       <w:pPr>
-        <w:ind w:left="1440" w:hanging="360"/>
+        <w:ind w:left="1800" w:hanging="360"/>
       </w:pPr>
     </w:lvl>
     <w:lvl w:ilvl="2" w:tplc="0409001B" w:tentative="1">
@@ -708,7 +1778,7 @@
       <w:lvlText w:val="%3."/>
       <w:lvlJc w:val="right"/>
       <w:pPr>
-        <w:ind w:left="2160" w:hanging="180"/>
+        <w:ind w:left="2520" w:hanging="180"/>
       </w:pPr>
     </w:lvl>
     <w:lvl w:ilvl="3" w:tplc="0409000F" w:tentative="1">
@@ -717,7 +1787,7 @@
       <w:lvlText w:val="%4."/>
       <w:lvlJc w:val="left"/>
       <w:pPr>
-        <w:ind w:left="2880" w:hanging="360"/>
+        <w:ind w:left="3240" w:hanging="360"/>
       </w:pPr>
     </w:lvl>
     <w:lvl w:ilvl="4" w:tplc="04090019" w:tentative="1">
@@ -726,7 +1796,7 @@
       <w:lvlText w:val="%5."/>
       <w:lvlJc w:val="left"/>
       <w:pPr>
-        <w:ind w:left="3600" w:hanging="360"/>
+        <w:ind w:left="3960" w:hanging="360"/>
       </w:pPr>
     </w:lvl>
     <w:lvl w:ilvl="5" w:tplc="0409001B" w:tentative="1">
@@ -735,7 +1805,7 @@
       <w:lvlText w:val="%6."/>
       <w:lvlJc w:val="right"/>
       <w:pPr>
-        <w:ind w:left="4320" w:hanging="180"/>
+        <w:ind w:left="4680" w:hanging="180"/>
       </w:pPr>
     </w:lvl>
     <w:lvl w:ilvl="6" w:tplc="0409000F" w:tentative="1">
@@ -744,7 +1814,7 @@
       <w:lvlText w:val="%7."/>
       <w:lvlJc w:val="left"/>
       <w:pPr>
-        <w:ind w:left="5040" w:hanging="360"/>
+        <w:ind w:left="5400" w:hanging="360"/>
       </w:pPr>
     </w:lvl>
     <w:lvl w:ilvl="7" w:tplc="04090019" w:tentative="1">
@@ -753,7 +1823,7 @@
       <w:lvlText w:val="%8."/>
       <w:lvlJc w:val="left"/>
       <w:pPr>
-        <w:ind w:left="5760" w:hanging="360"/>
+        <w:ind w:left="6120" w:hanging="360"/>
       </w:pPr>
     </w:lvl>
     <w:lvl w:ilvl="8" w:tplc="0409001B" w:tentative="1">
@@ -762,11 +1832,100 @@
       <w:lvlText w:val="%9."/>
       <w:lvlJc w:val="right"/>
       <w:pPr>
-        <w:ind w:left="6480" w:hanging="180"/>
+        <w:ind w:left="6840" w:hanging="180"/>
       </w:pPr>
     </w:lvl>
   </w:abstractNum>
   <w:abstractNum w:abstractNumId="1">
+    <w:nsid w:val="1B9B35E9"/>
+    <w:multiLevelType w:val="hybridMultilevel"/>
+    <w:tmpl w:val="19621FAA"/>
+    <w:lvl w:ilvl="0" w:tplc="0409000F">
+      <w:start w:val="1"/>
+      <w:numFmt w:val="decimal"/>
+      <w:lvlText w:val="%1."/>
+      <w:lvlJc w:val="left"/>
+      <w:pPr>
+        <w:ind w:left="720" w:hanging="360"/>
+      </w:pPr>
+      <w:rPr>
+        <w:rFonts w:hint="default"/>
+      </w:rPr>
+    </w:lvl>
+    <w:lvl w:ilvl="1" w:tplc="04090019" w:tentative="1">
+      <w:start w:val="1"/>
+      <w:numFmt w:val="lowerLetter"/>
+      <w:lvlText w:val="%2."/>
+      <w:lvlJc w:val="left"/>
+      <w:pPr>
+        <w:ind w:left="1440" w:hanging="360"/>
+      </w:pPr>
+    </w:lvl>
+    <w:lvl w:ilvl="2" w:tplc="0409001B" w:tentative="1">
+      <w:start w:val="1"/>
+      <w:numFmt w:val="lowerRoman"/>
+      <w:lvlText w:val="%3."/>
+      <w:lvlJc w:val="right"/>
+      <w:pPr>
+        <w:ind w:left="2160" w:hanging="180"/>
+      </w:pPr>
+    </w:lvl>
+    <w:lvl w:ilvl="3" w:tplc="0409000F" w:tentative="1">
+      <w:start w:val="1"/>
+      <w:numFmt w:val="decimal"/>
+      <w:lvlText w:val="%4."/>
+      <w:lvlJc w:val="left"/>
+      <w:pPr>
+        <w:ind w:left="2880" w:hanging="360"/>
+      </w:pPr>
+    </w:lvl>
+    <w:lvl w:ilvl="4" w:tplc="04090019" w:tentative="1">
+      <w:start w:val="1"/>
+      <w:numFmt w:val="lowerLetter"/>
+      <w:lvlText w:val="%5."/>
+      <w:lvlJc w:val="left"/>
+      <w:pPr>
+        <w:ind w:left="3600" w:hanging="360"/>
+      </w:pPr>
+    </w:lvl>
+    <w:lvl w:ilvl="5" w:tplc="0409001B" w:tentative="1">
+      <w:start w:val="1"/>
+      <w:numFmt w:val="lowerRoman"/>
+      <w:lvlText w:val="%6."/>
+      <w:lvlJc w:val="right"/>
+      <w:pPr>
+        <w:ind w:left="4320" w:hanging="180"/>
+      </w:pPr>
+    </w:lvl>
+    <w:lvl w:ilvl="6" w:tplc="0409000F" w:tentative="1">
+      <w:start w:val="1"/>
+      <w:numFmt w:val="decimal"/>
+      <w:lvlText w:val="%7."/>
+      <w:lvlJc w:val="left"/>
+      <w:pPr>
+        <w:ind w:left="5040" w:hanging="360"/>
+      </w:pPr>
+    </w:lvl>
+    <w:lvl w:ilvl="7" w:tplc="04090019" w:tentative="1">
+      <w:start w:val="1"/>
+      <w:numFmt w:val="lowerLetter"/>
+      <w:lvlText w:val="%8."/>
+      <w:lvlJc w:val="left"/>
+      <w:pPr>
+        <w:ind w:left="5760" w:hanging="360"/>
+      </w:pPr>
+    </w:lvl>
+    <w:lvl w:ilvl="8" w:tplc="0409001B" w:tentative="1">
+      <w:start w:val="1"/>
+      <w:numFmt w:val="lowerRoman"/>
+      <w:lvlText w:val="%9."/>
+      <w:lvlJc w:val="right"/>
+      <w:pPr>
+        <w:ind w:left="6480" w:hanging="180"/>
+      </w:pPr>
+    </w:lvl>
+  </w:abstractNum>
+  <w:abstractNum w:abstractNumId="2">
     <w:nsid w:val="7C727903"/>
     <w:multiLevelType w:val="hybridMultilevel"/>
     <w:tmpl w:val="B1163E76"/>
@@ -791,7 +1950,7 @@
         <w:ind w:left="1440" w:hanging="360"/>
       </w:pPr>
     </w:lvl>
-    <w:lvl w:ilvl="2" w:tplc="0409001B" w:tentative="1">
+    <w:lvl w:ilvl="2" w:tplc="0409001B">
       <w:start w:val="1"/>
       <w:numFmt w:val="lowerRoman"/>
       <w:lvlText w:val="%3."/>
@@ -856,10 +2015,13 @@
     </w:lvl>
   </w:abstractNum>
   <w:num w:numId="1">
-    <w:abstractNumId w:val="0"/>
+    <w:abstractNumId w:val="1"/>
   </w:num>
   <w:num w:numId="2">
-    <w:abstractNumId w:val="1"/>
+    <w:abstractNumId w:val="2"/>
+  </w:num>
+  <w:num w:numId="3">
+    <w:abstractNumId w:val="0"/>
   </w:num>
 </w:numbering>
 </file>

</xml_diff>

<commit_message>
Updated so that client will create output folder if it does not exist
</commit_message>
<xml_diff>
--- a/README.docx
+++ b/README.docx
@@ -223,7 +223,15 @@
         <w:pStyle w:val="NoSpacing"/>
       </w:pPr>
       <w:r>
-        <w:t>Program Javadocs:</w:t>
+        <w:t xml:space="preserve">Program </w:t>
+      </w:r>
+      <w:proofErr w:type="spellStart"/>
+      <w:r>
+        <w:t>Javadocs</w:t>
+      </w:r>
+      <w:proofErr w:type="spellEnd"/>
+      <w:r>
+        <w:t>:</w:t>
       </w:r>
     </w:p>
     <w:p>
@@ -306,7 +314,6 @@
         <w:pStyle w:val="Heading2"/>
       </w:pPr>
       <w:r>
-        <w:lastRenderedPageBreak/>
         <w:t>How to Run Program</w:t>
       </w:r>
     </w:p>
@@ -666,7 +673,6 @@
         </w:numPr>
       </w:pPr>
       <w:r>
-        <w:lastRenderedPageBreak/>
         <w:t>Client/Server File Sharing</w:t>
       </w:r>
     </w:p>
@@ -1058,7 +1064,6 @@
         <w:rPr>
           <w:noProof/>
         </w:rPr>
-        <w:lastRenderedPageBreak/>
         <mc:AlternateContent>
           <mc:Choice Requires="wpg">
             <w:drawing>
@@ -1284,8 +1289,13 @@
           </mc:Fallback>
         </mc:AlternateContent>
       </w:r>
-      <w:r>
-        <w:t>3 .  Launch the program on main.java.  Press the “Run” button twice.</w:t>
+      <w:proofErr w:type="gramStart"/>
+      <w:r>
+        <w:t>3 .</w:t>
+      </w:r>
+      <w:proofErr w:type="gramEnd"/>
+      <w:r>
+        <w:t xml:space="preserve">  Launch the program on main.java.  Press the “Run” button twice.</w:t>
       </w:r>
     </w:p>
     <w:p/>
@@ -1407,7 +1417,6 @@
         <w:ind w:left="720"/>
       </w:pPr>
       <w:r>
-        <w:lastRenderedPageBreak/>
         <w:t>4.</w:t>
       </w:r>
       <w:r>
@@ -1725,15 +1734,30 @@
       </w:r>
       <w:r>
         <w:tab/>
-        <w:t>Retrieve output file (which will be appended by ______) in the following directory:</w:t>
+        <w:t xml:space="preserve">Retrieve output file (which will be </w:t>
+      </w:r>
+      <w:r>
+        <w:t>pre</w:t>
+      </w:r>
+      <w:r>
+        <w:t>pended by</w:t>
+      </w:r>
+      <w:r>
+        <w:t xml:space="preserve"> COSC650-) in the output directory of the project. </w:t>
       </w:r>
     </w:p>
     <w:p>
       <w:pPr>
         <w:ind w:left="720"/>
       </w:pPr>
-      <w:bookmarkStart w:id="0" w:name="_GoBack"/>
-      <w:bookmarkEnd w:id="0"/>
+      <w:r>
+        <w:t xml:space="preserve">Note: The output directory will only appear after you have run option 1 once. </w:t>
+      </w:r>
+    </w:p>
+    <w:p>
+      <w:pPr>
+        <w:ind w:left="720"/>
+      </w:pPr>
     </w:p>
     <w:sectPr>
       <w:pgSz w:w="12240" w:h="15840"/>

</xml_diff>

<commit_message>
Made small update to Readme.
</commit_message>
<xml_diff>
--- a/README.docx
+++ b/README.docx
@@ -97,7 +97,7 @@
           <w:rPr>
             <w:rStyle w:val="Hyperlink"/>
           </w:rPr>
-          <w:t>BGP_Report.doc</w:t>
+          <w:t>BGP_Report.pdf</w:t>
         </w:r>
       </w:hyperlink>
     </w:p>
@@ -291,8 +291,18 @@
     </w:p>
     <w:p>
       <w:pPr>
-        <w:pStyle w:val="Heading2"/>
-      </w:pPr>
+        <w:pStyle w:val="NoSpacing"/>
+      </w:pPr>
+    </w:p>
+    <w:p>
+      <w:pPr>
+        <w:pStyle w:val="NoSpacing"/>
+      </w:pPr>
+      <w:r>
+        <w:t>Java Version: JDK1.7</w:t>
+      </w:r>
+      <w:bookmarkStart w:id="0" w:name="_GoBack"/>
+      <w:bookmarkEnd w:id="0"/>
     </w:p>
     <w:p>
       <w:pPr>
@@ -314,6 +324,7 @@
         <w:pStyle w:val="Heading2"/>
       </w:pPr>
       <w:r>
+        <w:lastRenderedPageBreak/>
         <w:t>How to Run Program</w:t>
       </w:r>
     </w:p>
@@ -673,6 +684,7 @@
         </w:numPr>
       </w:pPr>
       <w:r>
+        <w:lastRenderedPageBreak/>
         <w:t>Client/Server File Sharing</w:t>
       </w:r>
     </w:p>
@@ -1064,6 +1076,7 @@
         <w:rPr>
           <w:noProof/>
         </w:rPr>
+        <w:lastRenderedPageBreak/>
         <mc:AlternateContent>
           <mc:Choice Requires="wpg">
             <w:drawing>
@@ -1417,6 +1430,7 @@
         <w:ind w:left="720"/>
       </w:pPr>
       <w:r>
+        <w:lastRenderedPageBreak/>
         <w:t>4.</w:t>
       </w:r>
       <w:r>

</xml_diff>

<commit_message>
Corrected Wireshark writeup Hyperlink to reflect name change.
</commit_message>
<xml_diff>
--- a/README.docx
+++ b/README.docx
@@ -170,9 +170,11 @@
           <w:rPr>
             <w:rStyle w:val="Hyperlink"/>
           </w:rPr>
-          <w:t>Question 1 – Wireshark Responses.docx</w:t>
+          <w:t>KevinKuoQ1Results.docx</w:t>
         </w:r>
       </w:hyperlink>
+      <w:bookmarkStart w:id="0" w:name="_GoBack"/>
+      <w:bookmarkEnd w:id="0"/>
     </w:p>
     <w:p>
       <w:pPr>
@@ -301,8 +303,6 @@
       <w:r>
         <w:t>Java Version: JDK1.7</w:t>
       </w:r>
-      <w:bookmarkStart w:id="0" w:name="_GoBack"/>
-      <w:bookmarkEnd w:id="0"/>
     </w:p>
     <w:p>
       <w:pPr>

</xml_diff>